<commit_message>
On branch master  Your branch is up-to-date with 'origin/master'. 	modified:   Report.docx 	deleted:    Machine Learning Engineer Nanodegree.docx
</commit_message>
<xml_diff>
--- a/Report.docx
+++ b/Report.docx
@@ -19,7 +19,6 @@
           <w:szCs w:val="28"/>
         </w:rPr>
       </w:pPr>
-      <w:proofErr w:type="spellStart"/>
       <w:r>
         <w:rPr>
           <w:b/>
@@ -27,51 +26,10 @@
           <w:sz w:val="28"/>
           <w:szCs w:val="28"/>
         </w:rPr>
-        <w:t>Machine</w:t>
-      </w:r>
-      <w:proofErr w:type="spellEnd"/>
-      <w:r>
-        <w:rPr>
-          <w:b/>
-          <w:color w:val="24292E"/>
-          <w:sz w:val="28"/>
-          <w:szCs w:val="28"/>
-        </w:rPr>
-        <w:t xml:space="preserve"> Learning </w:t>
-      </w:r>
-      <w:proofErr w:type="spellStart"/>
-      <w:r>
-        <w:rPr>
-          <w:b/>
-          <w:color w:val="24292E"/>
-          <w:sz w:val="28"/>
-          <w:szCs w:val="28"/>
-        </w:rPr>
-        <w:t>Engineer</w:t>
-      </w:r>
-      <w:proofErr w:type="spellEnd"/>
-      <w:r>
-        <w:rPr>
-          <w:b/>
-          <w:color w:val="24292E"/>
-          <w:sz w:val="28"/>
-          <w:szCs w:val="28"/>
-        </w:rPr>
-        <w:t xml:space="preserve"> </w:t>
-      </w:r>
-      <w:proofErr w:type="spellStart"/>
-      <w:r>
-        <w:rPr>
-          <w:b/>
-          <w:color w:val="24292E"/>
-          <w:sz w:val="28"/>
-          <w:szCs w:val="28"/>
-        </w:rPr>
-        <w:t>Nanodegree</w:t>
+        <w:t>Machine Learning Engineer Nanodegree</w:t>
       </w:r>
       <w:bookmarkStart w:id="0" w:name="_kiw6gyh8zsq5"/>
       <w:bookmarkEnd w:id="0"/>
-      <w:proofErr w:type="spellEnd"/>
     </w:p>
     <w:p>
       <w:pPr>
@@ -170,25 +128,7 @@
           <w:sz w:val="24"/>
           <w:szCs w:val="24"/>
         </w:rPr>
-        <w:t xml:space="preserve"> de </w:t>
-      </w:r>
-      <w:proofErr w:type="gramStart"/>
-      <w:r>
-        <w:rPr>
-          <w:color w:val="24292E"/>
-          <w:sz w:val="24"/>
-          <w:szCs w:val="24"/>
-        </w:rPr>
-        <w:t>Outubro</w:t>
-      </w:r>
-      <w:proofErr w:type="gramEnd"/>
-      <w:r>
-        <w:rPr>
-          <w:color w:val="24292E"/>
-          <w:sz w:val="24"/>
-          <w:szCs w:val="24"/>
-        </w:rPr>
-        <w:t xml:space="preserve"> de 2017</w:t>
+        <w:t xml:space="preserve"> de Outubro de 2017</w:t>
       </w:r>
     </w:p>
     <w:p>
@@ -485,6 +425,8 @@
         </w:rPr>
         <w:t>Problema</w:t>
       </w:r>
+      <w:bookmarkStart w:id="3" w:name="_GoBack"/>
+      <w:bookmarkEnd w:id="3"/>
     </w:p>
     <w:p>
       <w:pPr>
@@ -552,7 +494,6 @@
         </w:rPr>
         <w:t xml:space="preserve"> de </w:t>
       </w:r>
-      <w:proofErr w:type="spellStart"/>
       <w:r>
         <w:rPr>
           <w:i/>
@@ -562,7 +503,6 @@
         </w:rPr>
         <w:t>clusterização</w:t>
       </w:r>
-      <w:proofErr w:type="spellEnd"/>
       <w:r>
         <w:rPr>
           <w:color w:val="24292E"/>
@@ -635,7 +575,6 @@
         </w:rPr>
         <w:t xml:space="preserve">Será aplicado ao novo conjunto de dados o </w:t>
       </w:r>
-      <w:proofErr w:type="spellStart"/>
       <w:r>
         <w:rPr>
           <w:i/>
@@ -645,7 +584,6 @@
         </w:rPr>
         <w:t>clusterizador</w:t>
       </w:r>
-      <w:proofErr w:type="spellEnd"/>
       <w:r>
         <w:rPr>
           <w:color w:val="24292E"/>
@@ -725,8 +663,8 @@
           <w:szCs w:val="24"/>
         </w:rPr>
       </w:pPr>
-      <w:bookmarkStart w:id="3" w:name="_jk688t4ghsrq"/>
-      <w:bookmarkEnd w:id="3"/>
+      <w:bookmarkStart w:id="4" w:name="_jk688t4ghsrq"/>
+      <w:bookmarkEnd w:id="4"/>
       <w:r>
         <w:rPr>
           <w:b/>
@@ -879,7 +817,7 @@
           <v:shape id="_x0000_i1027" type="#_x0000_t75" style="width:45.75pt;height:32.25pt" o:ole="">
             <v:imagedata r:id="rId8" o:title=""/>
           </v:shape>
-          <o:OLEObject Type="Embed" ProgID="Equation.3" ShapeID="_x0000_i1027" DrawAspect="Content" ObjectID="_1570833948" r:id="rId9"/>
+          <o:OLEObject Type="Embed" ProgID="Equation.3" ShapeID="_x0000_i1027" DrawAspect="Content" ObjectID="_1570870564" r:id="rId9"/>
         </w:object>
       </w:r>
       <w:r>
@@ -899,8 +837,6 @@
           <w:szCs w:val="24"/>
         </w:rPr>
       </w:pPr>
-      <w:proofErr w:type="spellStart"/>
-      <w:proofErr w:type="gramStart"/>
       <w:r>
         <w:rPr>
           <w:sz w:val="24"/>
@@ -916,8 +852,6 @@
         </w:rPr>
         <w:t>va</w:t>
       </w:r>
-      <w:proofErr w:type="spellEnd"/>
-      <w:proofErr w:type="gramEnd"/>
       <w:r>
         <w:rPr>
           <w:sz w:val="24"/>
@@ -935,7 +869,6 @@
           <w:szCs w:val="24"/>
         </w:rPr>
       </w:pPr>
-      <w:proofErr w:type="gramStart"/>
       <w:r>
         <w:rPr>
           <w:sz w:val="24"/>
@@ -951,7 +884,6 @@
         </w:rPr>
         <w:t>as</w:t>
       </w:r>
-      <w:proofErr w:type="gramEnd"/>
       <w:r>
         <w:rPr>
           <w:sz w:val="24"/>
@@ -1000,15 +932,7 @@
           <w:sz w:val="24"/>
           <w:szCs w:val="24"/>
         </w:rPr>
-        <w:t xml:space="preserve">Porém, se considerarmos a existência de um único seguimento para todos os veículos, essa taxa será máxima, pois todos os veículos alvo também estarão neste seguimento. Tal situação inviabiliza a utilização de </w:t>
-      </w:r>
-      <w:proofErr w:type="spellStart"/>
-      <w:r>
-        <w:rPr>
-          <w:sz w:val="24"/>
-          <w:szCs w:val="24"/>
-        </w:rPr>
-        <w:t>t</w:t>
+        <w:t>Porém, se considerarmos a existência de um único seguimento para todos os veículos, essa taxa será máxima, pois todos os veículos alvo também estarão neste seguimento. Tal situação inviabiliza a utilização de t</w:t>
       </w:r>
       <w:r>
         <w:rPr>
@@ -1018,7 +942,6 @@
         </w:rPr>
         <w:t>va</w:t>
       </w:r>
-      <w:proofErr w:type="spellEnd"/>
       <w:r>
         <w:rPr>
           <w:sz w:val="24"/>
@@ -1041,15 +964,7 @@
           <w:sz w:val="24"/>
           <w:szCs w:val="24"/>
         </w:rPr>
-        <w:t xml:space="preserve">Definiremos então </w:t>
-      </w:r>
-      <w:proofErr w:type="spellStart"/>
-      <w:r>
-        <w:rPr>
-          <w:sz w:val="24"/>
-          <w:szCs w:val="24"/>
-        </w:rPr>
-        <w:t>f</w:t>
+        <w:t>Definiremos então f</w:t>
       </w:r>
       <w:r>
         <w:rPr>
@@ -1059,7 +974,6 @@
         </w:rPr>
         <w:t>s</w:t>
       </w:r>
-      <w:proofErr w:type="spellEnd"/>
       <w:r>
         <w:rPr>
           <w:sz w:val="24"/>
@@ -1097,7 +1011,7 @@
           <v:shape id="_x0000_i1028" type="#_x0000_t75" style="width:45pt;height:35.25pt" o:ole="">
             <v:imagedata r:id="rId10" o:title=""/>
           </v:shape>
-          <o:OLEObject Type="Embed" ProgID="Equation.3" ShapeID="_x0000_i1028" DrawAspect="Content" ObjectID="_1570833949" r:id="rId11"/>
+          <o:OLEObject Type="Embed" ProgID="Equation.3" ShapeID="_x0000_i1028" DrawAspect="Content" ObjectID="_1570870565" r:id="rId11"/>
         </w:object>
       </w:r>
       <w:r>
@@ -1123,14 +1037,6 @@
           <w:szCs w:val="24"/>
         </w:rPr>
         <w:tab/>
-      </w:r>
-      <w:proofErr w:type="spellStart"/>
-      <w:proofErr w:type="gramStart"/>
-      <w:r>
-        <w:rPr>
-          <w:sz w:val="24"/>
-          <w:szCs w:val="24"/>
-        </w:rPr>
         <w:t>t</w:t>
       </w:r>
       <w:r>
@@ -1141,8 +1047,6 @@
         </w:rPr>
         <w:t>oc</w:t>
       </w:r>
-      <w:proofErr w:type="spellEnd"/>
-      <w:proofErr w:type="gramEnd"/>
       <w:r>
         <w:rPr>
           <w:sz w:val="24"/>
@@ -1166,13 +1070,6 @@
           <w:szCs w:val="24"/>
         </w:rPr>
         <w:tab/>
-      </w:r>
-      <w:proofErr w:type="gramStart"/>
-      <w:r>
-        <w:rPr>
-          <w:sz w:val="24"/>
-          <w:szCs w:val="24"/>
-        </w:rPr>
         <w:t>n</w:t>
       </w:r>
       <w:r>
@@ -1183,7 +1080,6 @@
         </w:rPr>
         <w:t>as</w:t>
       </w:r>
-      <w:proofErr w:type="gramEnd"/>
       <w:r>
         <w:rPr>
           <w:sz w:val="24"/>
@@ -1207,14 +1103,6 @@
           <w:szCs w:val="24"/>
         </w:rPr>
         <w:tab/>
-      </w:r>
-      <w:proofErr w:type="spellStart"/>
-      <w:proofErr w:type="gramStart"/>
-      <w:r>
-        <w:rPr>
-          <w:sz w:val="24"/>
-          <w:szCs w:val="24"/>
-        </w:rPr>
         <w:t>f</w:t>
       </w:r>
       <w:r>
@@ -1225,8 +1113,6 @@
         </w:rPr>
         <w:t>s</w:t>
       </w:r>
-      <w:proofErr w:type="spellEnd"/>
-      <w:proofErr w:type="gramEnd"/>
       <w:r>
         <w:rPr>
           <w:sz w:val="24"/>
@@ -1267,15 +1153,7 @@
           <w:szCs w:val="24"/>
         </w:rPr>
         <w:lastRenderedPageBreak/>
-        <w:t xml:space="preserve">neste seguimento teria </w:t>
-      </w:r>
-      <w:proofErr w:type="spellStart"/>
-      <w:r>
-        <w:rPr>
-          <w:sz w:val="24"/>
-          <w:szCs w:val="24"/>
-        </w:rPr>
-        <w:t>t</w:t>
+        <w:t>neste seguimento teria t</w:t>
       </w:r>
       <w:r>
         <w:rPr>
@@ -1285,7 +1163,6 @@
         </w:rPr>
         <w:t>oc</w:t>
       </w:r>
-      <w:proofErr w:type="spellEnd"/>
       <w:r>
         <w:rPr>
           <w:sz w:val="24"/>
@@ -1350,7 +1227,7 @@
           <v:shape id="_x0000_i1029" type="#_x0000_t75" style="width:113.25pt;height:35.25pt" o:ole="">
             <v:imagedata r:id="rId12" o:title=""/>
           </v:shape>
-          <o:OLEObject Type="Embed" ProgID="Equation.3" ShapeID="_x0000_i1029" DrawAspect="Content" ObjectID="_1570833950" r:id="rId13"/>
+          <o:OLEObject Type="Embed" ProgID="Equation.3" ShapeID="_x0000_i1029" DrawAspect="Content" ObjectID="_1570870566" r:id="rId13"/>
         </w:object>
       </w:r>
     </w:p>
@@ -1408,7 +1285,7 @@
           <v:shape id="_x0000_i1030" type="#_x0000_t75" style="width:63pt;height:35.25pt" o:ole="">
             <v:imagedata r:id="rId14" o:title=""/>
           </v:shape>
-          <o:OLEObject Type="Embed" ProgID="Equation.3" ShapeID="_x0000_i1030" DrawAspect="Content" ObjectID="_1570833951" r:id="rId15"/>
+          <o:OLEObject Type="Embed" ProgID="Equation.3" ShapeID="_x0000_i1030" DrawAspect="Content" ObjectID="_1570870567" r:id="rId15"/>
         </w:object>
       </w:r>
       <w:r>
@@ -1416,23 +1293,7 @@
           <w:sz w:val="24"/>
           <w:szCs w:val="24"/>
         </w:rPr>
-        <w:t xml:space="preserve"> </w:t>
-      </w:r>
-      <w:proofErr w:type="gramStart"/>
-      <w:r>
-        <w:rPr>
-          <w:sz w:val="24"/>
-          <w:szCs w:val="24"/>
-        </w:rPr>
-        <w:t>ou</w:t>
-      </w:r>
-      <w:proofErr w:type="gramEnd"/>
-      <w:r>
-        <w:rPr>
-          <w:sz w:val="24"/>
-          <w:szCs w:val="24"/>
-        </w:rPr>
-        <w:t xml:space="preserve"> </w:t>
+        <w:t xml:space="preserve"> ou </w:t>
       </w:r>
       <w:r>
         <w:rPr>
@@ -1444,7 +1305,7 @@
           <v:shape id="_x0000_i1031" type="#_x0000_t75" style="width:42.75pt;height:36.75pt" o:ole="">
             <v:imagedata r:id="rId16" o:title=""/>
           </v:shape>
-          <o:OLEObject Type="Embed" ProgID="Equation.3" ShapeID="_x0000_i1031" DrawAspect="Content" ObjectID="_1570833952" r:id="rId17"/>
+          <o:OLEObject Type="Embed" ProgID="Equation.3" ShapeID="_x0000_i1031" DrawAspect="Content" ObjectID="_1570870568" r:id="rId17"/>
         </w:object>
       </w:r>
     </w:p>
@@ -1471,23 +1332,7 @@
           <w:sz w:val="24"/>
           <w:szCs w:val="24"/>
         </w:rPr>
-        <w:t xml:space="preserve">Será calculada a pontuação </w:t>
-      </w:r>
-      <w:proofErr w:type="gramStart"/>
-      <w:r>
-        <w:rPr>
-          <w:sz w:val="24"/>
-          <w:szCs w:val="24"/>
-        </w:rPr>
-        <w:t>s</w:t>
-      </w:r>
-      <w:proofErr w:type="gramEnd"/>
-      <w:r>
-        <w:rPr>
-          <w:sz w:val="24"/>
-          <w:szCs w:val="24"/>
-        </w:rPr>
-        <w:t xml:space="preserve"> para cada seguimento de veículos, definiremos agora a pontuação </w:t>
+        <w:t xml:space="preserve">Será calculada a pontuação s para cada seguimento de veículos, definiremos agora a pontuação </w:t>
       </w:r>
       <w:r>
         <w:rPr>
@@ -1533,7 +1378,7 @@
           <v:shape id="_x0000_i1032" type="#_x0000_t75" style="width:75.75pt;height:17.25pt" o:ole="">
             <v:imagedata r:id="rId18" o:title=""/>
           </v:shape>
-          <o:OLEObject Type="Embed" ProgID="Equation.3" ShapeID="_x0000_i1032" DrawAspect="Content" ObjectID="_1570833953" r:id="rId19"/>
+          <o:OLEObject Type="Embed" ProgID="Equation.3" ShapeID="_x0000_i1032" DrawAspect="Content" ObjectID="_1570870569" r:id="rId19"/>
         </w:object>
       </w:r>
     </w:p>
@@ -1546,7 +1391,6 @@
           <w:szCs w:val="24"/>
         </w:rPr>
       </w:pPr>
-      <w:proofErr w:type="gramStart"/>
       <w:r>
         <w:rPr>
           <w:sz w:val="24"/>
@@ -1554,7 +1398,6 @@
         </w:rPr>
         <w:t>ou</w:t>
       </w:r>
-      <w:proofErr w:type="gramEnd"/>
     </w:p>
     <w:p>
       <w:pPr>
@@ -1575,7 +1418,7 @@
           <v:shape id="_x0000_i1033" type="#_x0000_t75" style="width:96pt;height:39.75pt" o:ole="">
             <v:imagedata r:id="rId20" o:title=""/>
           </v:shape>
-          <o:OLEObject Type="Embed" ProgID="Equation.3" ShapeID="_x0000_i1033" DrawAspect="Content" ObjectID="_1570833954" r:id="rId21"/>
+          <o:OLEObject Type="Embed" ProgID="Equation.3" ShapeID="_x0000_i1033" DrawAspect="Content" ObjectID="_1570870570" r:id="rId21"/>
         </w:object>
       </w:r>
     </w:p>
@@ -1602,15 +1445,7 @@
           <w:sz w:val="24"/>
           <w:szCs w:val="24"/>
         </w:rPr>
-        <w:t xml:space="preserve">A partir de agora, poderemos otimizar o sistema, buscado uma segmentação na qual se maximize a pontuação score, portanto, definiremos o melhor número de segmentos, </w:t>
-      </w:r>
-      <w:proofErr w:type="spellStart"/>
-      <w:r>
-        <w:rPr>
-          <w:sz w:val="24"/>
-          <w:szCs w:val="24"/>
-        </w:rPr>
-        <w:t>n</w:t>
+        <w:t>A partir de agora, poderemos otimizar o sistema, buscado uma segmentação na qual se maximize a pontuação score, portanto, definiremos o melhor número de segmentos, n</w:t>
       </w:r>
       <w:r>
         <w:rPr>
@@ -1620,7 +1455,6 @@
         </w:rPr>
         <w:t>best</w:t>
       </w:r>
-      <w:proofErr w:type="spellEnd"/>
       <w:r>
         <w:rPr>
           <w:sz w:val="24"/>
@@ -1657,7 +1491,7 @@
           <v:shape id="_x0000_i1034" type="#_x0000_t75" style="width:105.75pt;height:39.75pt" o:ole="">
             <v:imagedata r:id="rId22" o:title=""/>
           </v:shape>
-          <o:OLEObject Type="Embed" ProgID="Equation.3" ShapeID="_x0000_i1034" DrawAspect="Content" ObjectID="_1570833955" r:id="rId23"/>
+          <o:OLEObject Type="Embed" ProgID="Equation.3" ShapeID="_x0000_i1034" DrawAspect="Content" ObjectID="_1570870571" r:id="rId23"/>
         </w:object>
       </w:r>
     </w:p>
@@ -1818,8 +1652,8 @@
           <w:color w:val="24292E"/>
         </w:rPr>
       </w:pPr>
-      <w:bookmarkStart w:id="4" w:name="_i878mka1i8my"/>
-      <w:bookmarkEnd w:id="4"/>
+      <w:bookmarkStart w:id="5" w:name="_i878mka1i8my"/>
+      <w:bookmarkEnd w:id="5"/>
       <w:r>
         <w:rPr>
           <w:b/>
@@ -1842,8 +1676,8 @@
           <w:szCs w:val="24"/>
         </w:rPr>
       </w:pPr>
-      <w:bookmarkStart w:id="5" w:name="_dj1mtowt7q93"/>
-      <w:bookmarkEnd w:id="5"/>
+      <w:bookmarkStart w:id="6" w:name="_dj1mtowt7q93"/>
+      <w:bookmarkEnd w:id="6"/>
       <w:r>
         <w:rPr>
           <w:b/>
@@ -1915,33 +1749,13 @@
           <w:szCs w:val="24"/>
         </w:rPr>
       </w:pPr>
-      <w:proofErr w:type="spellStart"/>
-      <w:proofErr w:type="gramStart"/>
-      <w:r>
-        <w:rPr>
-          <w:color w:val="24292E"/>
-          <w:sz w:val="24"/>
-          <w:szCs w:val="24"/>
-        </w:rPr>
-        <w:t>loc</w:t>
-      </w:r>
-      <w:proofErr w:type="gramEnd"/>
-      <w:r>
-        <w:rPr>
-          <w:color w:val="24292E"/>
-          <w:sz w:val="24"/>
-          <w:szCs w:val="24"/>
-        </w:rPr>
-        <w:t>_placa</w:t>
-      </w:r>
-      <w:proofErr w:type="spellEnd"/>
-      <w:r>
-        <w:rPr>
-          <w:color w:val="24292E"/>
-          <w:sz w:val="24"/>
-          <w:szCs w:val="24"/>
-        </w:rPr>
-        <w:t xml:space="preserve"> – placa do veículo</w:t>
+      <w:r>
+        <w:rPr>
+          <w:color w:val="24292E"/>
+          <w:sz w:val="24"/>
+          <w:szCs w:val="24"/>
+        </w:rPr>
+        <w:t>loc_placa – placa do veículo</w:t>
       </w:r>
     </w:p>
     <w:p>
@@ -1959,33 +1773,13 @@
           <w:szCs w:val="24"/>
         </w:rPr>
       </w:pPr>
-      <w:proofErr w:type="spellStart"/>
-      <w:proofErr w:type="gramStart"/>
-      <w:r>
-        <w:rPr>
-          <w:color w:val="24292E"/>
-          <w:sz w:val="24"/>
-          <w:szCs w:val="24"/>
-        </w:rPr>
-        <w:t>loc</w:t>
-      </w:r>
-      <w:proofErr w:type="gramEnd"/>
-      <w:r>
-        <w:rPr>
-          <w:color w:val="24292E"/>
-          <w:sz w:val="24"/>
-          <w:szCs w:val="24"/>
-        </w:rPr>
-        <w:t>_latitude</w:t>
-      </w:r>
-      <w:proofErr w:type="spellEnd"/>
-      <w:r>
-        <w:rPr>
-          <w:color w:val="24292E"/>
-          <w:sz w:val="24"/>
-          <w:szCs w:val="24"/>
-        </w:rPr>
-        <w:t xml:space="preserve"> – latitude do ponto de monitoramento</w:t>
+      <w:r>
+        <w:rPr>
+          <w:color w:val="24292E"/>
+          <w:sz w:val="24"/>
+          <w:szCs w:val="24"/>
+        </w:rPr>
+        <w:t>loc_latitude – latitude do ponto de monitoramento</w:t>
       </w:r>
     </w:p>
     <w:p>
@@ -2003,33 +1797,13 @@
           <w:szCs w:val="24"/>
         </w:rPr>
       </w:pPr>
-      <w:proofErr w:type="spellStart"/>
-      <w:proofErr w:type="gramStart"/>
-      <w:r>
-        <w:rPr>
-          <w:color w:val="24292E"/>
-          <w:sz w:val="24"/>
-          <w:szCs w:val="24"/>
-        </w:rPr>
-        <w:t>loc</w:t>
-      </w:r>
-      <w:proofErr w:type="gramEnd"/>
-      <w:r>
-        <w:rPr>
-          <w:color w:val="24292E"/>
-          <w:sz w:val="24"/>
-          <w:szCs w:val="24"/>
-        </w:rPr>
-        <w:t>_longitude</w:t>
-      </w:r>
-      <w:proofErr w:type="spellEnd"/>
-      <w:r>
-        <w:rPr>
-          <w:color w:val="24292E"/>
-          <w:sz w:val="24"/>
-          <w:szCs w:val="24"/>
-        </w:rPr>
-        <w:t xml:space="preserve"> – longitude do ponto de monitoramento</w:t>
+      <w:r>
+        <w:rPr>
+          <w:color w:val="24292E"/>
+          <w:sz w:val="24"/>
+          <w:szCs w:val="24"/>
+        </w:rPr>
+        <w:t>loc_longitude – longitude do ponto de monitoramento</w:t>
       </w:r>
     </w:p>
     <w:p>
@@ -2047,25 +1821,13 @@
           <w:szCs w:val="24"/>
         </w:rPr>
       </w:pPr>
-      <w:proofErr w:type="spellStart"/>
-      <w:proofErr w:type="gramStart"/>
-      <w:r>
-        <w:rPr>
-          <w:color w:val="24292E"/>
-          <w:sz w:val="24"/>
-          <w:szCs w:val="24"/>
-        </w:rPr>
-        <w:t>count</w:t>
-      </w:r>
-      <w:proofErr w:type="spellEnd"/>
-      <w:proofErr w:type="gramEnd"/>
-      <w:r>
-        <w:rPr>
-          <w:color w:val="24292E"/>
-          <w:sz w:val="24"/>
-          <w:szCs w:val="24"/>
-        </w:rPr>
-        <w:t xml:space="preserve"> – contagem da quantidade de vezes que determinado veículo passou pelo ponto</w:t>
+      <w:r>
+        <w:rPr>
+          <w:color w:val="24292E"/>
+          <w:sz w:val="24"/>
+          <w:szCs w:val="24"/>
+        </w:rPr>
+        <w:t>count – contagem da quantidade de vezes que determinado veículo passou pelo ponto</w:t>
       </w:r>
     </w:p>
     <w:p>
@@ -2153,26 +1915,14 @@
                 <w:szCs w:val="24"/>
               </w:rPr>
             </w:pPr>
-            <w:proofErr w:type="spellStart"/>
-            <w:proofErr w:type="gramStart"/>
-            <w:r>
-              <w:rPr>
-                <w:rFonts w:eastAsia="Times New Roman"/>
-                <w:sz w:val="24"/>
-                <w:szCs w:val="24"/>
-              </w:rPr>
-              <w:t>loc</w:t>
-            </w:r>
-            <w:proofErr w:type="gramEnd"/>
-            <w:r>
-              <w:rPr>
-                <w:rFonts w:eastAsia="Times New Roman"/>
-                <w:sz w:val="24"/>
-                <w:szCs w:val="24"/>
-              </w:rPr>
-              <w:t>_placa</w:t>
-            </w:r>
-            <w:proofErr w:type="spellEnd"/>
+            <w:r>
+              <w:rPr>
+                <w:rFonts w:eastAsia="Times New Roman"/>
+                <w:sz w:val="24"/>
+                <w:szCs w:val="24"/>
+              </w:rPr>
+              <w:t>loc_placa</w:t>
+            </w:r>
           </w:p>
         </w:tc>
         <w:tc>
@@ -2192,26 +1942,14 @@
                 <w:szCs w:val="24"/>
               </w:rPr>
             </w:pPr>
-            <w:proofErr w:type="spellStart"/>
-            <w:proofErr w:type="gramStart"/>
-            <w:r>
-              <w:rPr>
-                <w:rFonts w:eastAsia="Times New Roman"/>
-                <w:sz w:val="24"/>
-                <w:szCs w:val="24"/>
-              </w:rPr>
-              <w:t>loc</w:t>
-            </w:r>
-            <w:proofErr w:type="gramEnd"/>
-            <w:r>
-              <w:rPr>
-                <w:rFonts w:eastAsia="Times New Roman"/>
-                <w:sz w:val="24"/>
-                <w:szCs w:val="24"/>
-              </w:rPr>
-              <w:t>_latitude</w:t>
-            </w:r>
-            <w:proofErr w:type="spellEnd"/>
+            <w:r>
+              <w:rPr>
+                <w:rFonts w:eastAsia="Times New Roman"/>
+                <w:sz w:val="24"/>
+                <w:szCs w:val="24"/>
+              </w:rPr>
+              <w:t>loc_latitude</w:t>
+            </w:r>
           </w:p>
         </w:tc>
         <w:tc>
@@ -2231,26 +1969,14 @@
                 <w:szCs w:val="24"/>
               </w:rPr>
             </w:pPr>
-            <w:proofErr w:type="spellStart"/>
-            <w:proofErr w:type="gramStart"/>
-            <w:r>
-              <w:rPr>
-                <w:rFonts w:eastAsia="Times New Roman"/>
-                <w:sz w:val="24"/>
-                <w:szCs w:val="24"/>
-              </w:rPr>
-              <w:t>loc</w:t>
-            </w:r>
-            <w:proofErr w:type="gramEnd"/>
-            <w:r>
-              <w:rPr>
-                <w:rFonts w:eastAsia="Times New Roman"/>
-                <w:sz w:val="24"/>
-                <w:szCs w:val="24"/>
-              </w:rPr>
-              <w:t>_longitude</w:t>
-            </w:r>
-            <w:proofErr w:type="spellEnd"/>
+            <w:r>
+              <w:rPr>
+                <w:rFonts w:eastAsia="Times New Roman"/>
+                <w:sz w:val="24"/>
+                <w:szCs w:val="24"/>
+              </w:rPr>
+              <w:t>loc_longitude</w:t>
+            </w:r>
           </w:p>
         </w:tc>
         <w:tc>
@@ -2270,8 +1996,6 @@
                 <w:szCs w:val="24"/>
               </w:rPr>
             </w:pPr>
-            <w:proofErr w:type="spellStart"/>
-            <w:proofErr w:type="gramStart"/>
             <w:r>
               <w:rPr>
                 <w:rFonts w:eastAsia="Times New Roman"/>
@@ -2280,8 +2004,6 @@
               </w:rPr>
               <w:t>count</w:t>
             </w:r>
-            <w:proofErr w:type="spellEnd"/>
-            <w:proofErr w:type="gramEnd"/>
           </w:p>
         </w:tc>
       </w:tr>
@@ -3134,21 +2856,12 @@
           <w:szCs w:val="24"/>
         </w:rPr>
       </w:pPr>
-      <w:proofErr w:type="gramStart"/>
-      <w:r>
-        <w:rPr>
-          <w:sz w:val="24"/>
-          <w:szCs w:val="24"/>
-        </w:rPr>
-        <w:t>placa</w:t>
-      </w:r>
-      <w:proofErr w:type="gramEnd"/>
-      <w:r>
-        <w:rPr>
-          <w:sz w:val="24"/>
-          <w:szCs w:val="24"/>
-        </w:rPr>
-        <w:t xml:space="preserve"> – placa do veículo</w:t>
+      <w:r>
+        <w:rPr>
+          <w:sz w:val="24"/>
+          <w:szCs w:val="24"/>
+        </w:rPr>
+        <w:t>placa – placa do veículo</w:t>
       </w:r>
     </w:p>
     <w:p>
@@ -3165,30 +2878,12 @@
           <w:szCs w:val="24"/>
         </w:rPr>
       </w:pPr>
-      <w:proofErr w:type="spellStart"/>
-      <w:proofErr w:type="gramStart"/>
-      <w:r>
-        <w:rPr>
-          <w:sz w:val="24"/>
-          <w:szCs w:val="24"/>
-        </w:rPr>
-        <w:t>loc</w:t>
-      </w:r>
-      <w:proofErr w:type="gramEnd"/>
-      <w:r>
-        <w:rPr>
-          <w:sz w:val="24"/>
-          <w:szCs w:val="24"/>
-        </w:rPr>
-        <w:t>_latitude</w:t>
-      </w:r>
-      <w:proofErr w:type="spellEnd"/>
-      <w:r>
-        <w:rPr>
-          <w:sz w:val="24"/>
-          <w:szCs w:val="24"/>
-        </w:rPr>
-        <w:t xml:space="preserve"> – latitude do ponto de monitoramento</w:t>
+      <w:r>
+        <w:rPr>
+          <w:sz w:val="24"/>
+          <w:szCs w:val="24"/>
+        </w:rPr>
+        <w:t>loc_latitude – latitude do ponto de monitoramento</w:t>
       </w:r>
     </w:p>
     <w:p>
@@ -3205,30 +2900,12 @@
           <w:szCs w:val="24"/>
         </w:rPr>
       </w:pPr>
-      <w:proofErr w:type="spellStart"/>
-      <w:proofErr w:type="gramStart"/>
-      <w:r>
-        <w:rPr>
-          <w:sz w:val="24"/>
-          <w:szCs w:val="24"/>
-        </w:rPr>
-        <w:t>loc</w:t>
-      </w:r>
-      <w:proofErr w:type="gramEnd"/>
-      <w:r>
-        <w:rPr>
-          <w:sz w:val="24"/>
-          <w:szCs w:val="24"/>
-        </w:rPr>
-        <w:t>_longitude</w:t>
-      </w:r>
-      <w:proofErr w:type="spellEnd"/>
-      <w:r>
-        <w:rPr>
-          <w:sz w:val="24"/>
-          <w:szCs w:val="24"/>
-        </w:rPr>
-        <w:t xml:space="preserve"> – longitude do ponto de monitoramento</w:t>
+      <w:r>
+        <w:rPr>
+          <w:sz w:val="24"/>
+          <w:szCs w:val="24"/>
+        </w:rPr>
+        <w:t>loc_longitude – longitude do ponto de monitoramento</w:t>
       </w:r>
     </w:p>
     <w:p>
@@ -3245,23 +2922,12 @@
           <w:szCs w:val="24"/>
         </w:rPr>
       </w:pPr>
-      <w:proofErr w:type="spellStart"/>
-      <w:proofErr w:type="gramStart"/>
-      <w:r>
-        <w:rPr>
-          <w:sz w:val="24"/>
-          <w:szCs w:val="24"/>
-        </w:rPr>
-        <w:t>count</w:t>
-      </w:r>
-      <w:proofErr w:type="spellEnd"/>
-      <w:proofErr w:type="gramEnd"/>
-      <w:r>
-        <w:rPr>
-          <w:sz w:val="24"/>
-          <w:szCs w:val="24"/>
-        </w:rPr>
-        <w:t xml:space="preserve"> – contagem da quantidade de vezes que determinado veículo passou pelo ponto</w:t>
+      <w:r>
+        <w:rPr>
+          <w:sz w:val="24"/>
+          <w:szCs w:val="24"/>
+        </w:rPr>
+        <w:t>count – contagem da quantidade de vezes que determinado veículo passou pelo ponto</w:t>
       </w:r>
     </w:p>
     <w:p>
@@ -3354,7 +3020,6 @@
                 <w:szCs w:val="24"/>
               </w:rPr>
             </w:pPr>
-            <w:proofErr w:type="gramStart"/>
             <w:r>
               <w:rPr>
                 <w:rFonts w:eastAsia="Times New Roman"/>
@@ -3363,7 +3028,6 @@
               </w:rPr>
               <w:t>placa</w:t>
             </w:r>
-            <w:proofErr w:type="gramEnd"/>
           </w:p>
         </w:tc>
         <w:tc>
@@ -3383,26 +3047,14 @@
                 <w:szCs w:val="24"/>
               </w:rPr>
             </w:pPr>
-            <w:proofErr w:type="spellStart"/>
-            <w:proofErr w:type="gramStart"/>
-            <w:r>
-              <w:rPr>
-                <w:rFonts w:eastAsia="Times New Roman"/>
-                <w:sz w:val="24"/>
-                <w:szCs w:val="24"/>
-              </w:rPr>
-              <w:t>loc</w:t>
-            </w:r>
-            <w:proofErr w:type="gramEnd"/>
-            <w:r>
-              <w:rPr>
-                <w:rFonts w:eastAsia="Times New Roman"/>
-                <w:sz w:val="24"/>
-                <w:szCs w:val="24"/>
-              </w:rPr>
-              <w:t>_latitude</w:t>
-            </w:r>
-            <w:proofErr w:type="spellEnd"/>
+            <w:r>
+              <w:rPr>
+                <w:rFonts w:eastAsia="Times New Roman"/>
+                <w:sz w:val="24"/>
+                <w:szCs w:val="24"/>
+              </w:rPr>
+              <w:t>loc_latitude</w:t>
+            </w:r>
           </w:p>
         </w:tc>
         <w:tc>
@@ -3422,26 +3074,14 @@
                 <w:szCs w:val="24"/>
               </w:rPr>
             </w:pPr>
-            <w:proofErr w:type="spellStart"/>
-            <w:proofErr w:type="gramStart"/>
-            <w:r>
-              <w:rPr>
-                <w:rFonts w:eastAsia="Times New Roman"/>
-                <w:sz w:val="24"/>
-                <w:szCs w:val="24"/>
-              </w:rPr>
-              <w:t>loc</w:t>
-            </w:r>
-            <w:proofErr w:type="gramEnd"/>
-            <w:r>
-              <w:rPr>
-                <w:rFonts w:eastAsia="Times New Roman"/>
-                <w:sz w:val="24"/>
-                <w:szCs w:val="24"/>
-              </w:rPr>
-              <w:t>_longitude</w:t>
-            </w:r>
-            <w:proofErr w:type="spellEnd"/>
+            <w:r>
+              <w:rPr>
+                <w:rFonts w:eastAsia="Times New Roman"/>
+                <w:sz w:val="24"/>
+                <w:szCs w:val="24"/>
+              </w:rPr>
+              <w:t>loc_longitude</w:t>
+            </w:r>
           </w:p>
         </w:tc>
         <w:tc>
@@ -3461,8 +3101,6 @@
                 <w:szCs w:val="24"/>
               </w:rPr>
             </w:pPr>
-            <w:proofErr w:type="spellStart"/>
-            <w:proofErr w:type="gramStart"/>
             <w:r>
               <w:rPr>
                 <w:rFonts w:eastAsia="Times New Roman"/>
@@ -3471,8 +3109,6 @@
               </w:rPr>
               <w:t>count</w:t>
             </w:r>
-            <w:proofErr w:type="spellEnd"/>
-            <w:proofErr w:type="gramEnd"/>
           </w:p>
         </w:tc>
       </w:tr>
@@ -4530,7 +4166,6 @@
                 <w:szCs w:val="24"/>
               </w:rPr>
             </w:pPr>
-            <w:proofErr w:type="gramStart"/>
             <w:r>
               <w:rPr>
                 <w:rFonts w:eastAsia="Times New Roman"/>
@@ -4539,7 +4174,6 @@
               </w:rPr>
               <w:t>placa</w:t>
             </w:r>
-            <w:proofErr w:type="gramEnd"/>
           </w:p>
         </w:tc>
         <w:tc>
@@ -4559,26 +4193,14 @@
                 <w:szCs w:val="24"/>
               </w:rPr>
             </w:pPr>
-            <w:proofErr w:type="spellStart"/>
-            <w:proofErr w:type="gramStart"/>
-            <w:r>
-              <w:rPr>
-                <w:rFonts w:eastAsia="Times New Roman"/>
-                <w:sz w:val="24"/>
-                <w:szCs w:val="24"/>
-              </w:rPr>
-              <w:t>loc</w:t>
-            </w:r>
-            <w:proofErr w:type="gramEnd"/>
-            <w:r>
-              <w:rPr>
-                <w:rFonts w:eastAsia="Times New Roman"/>
-                <w:sz w:val="24"/>
-                <w:szCs w:val="24"/>
-              </w:rPr>
-              <w:t>_latitude</w:t>
-            </w:r>
-            <w:proofErr w:type="spellEnd"/>
+            <w:r>
+              <w:rPr>
+                <w:rFonts w:eastAsia="Times New Roman"/>
+                <w:sz w:val="24"/>
+                <w:szCs w:val="24"/>
+              </w:rPr>
+              <w:t>loc_latitude</w:t>
+            </w:r>
           </w:p>
         </w:tc>
         <w:tc>
@@ -4598,26 +4220,14 @@
                 <w:szCs w:val="24"/>
               </w:rPr>
             </w:pPr>
-            <w:proofErr w:type="spellStart"/>
-            <w:proofErr w:type="gramStart"/>
-            <w:r>
-              <w:rPr>
-                <w:rFonts w:eastAsia="Times New Roman"/>
-                <w:sz w:val="24"/>
-                <w:szCs w:val="24"/>
-              </w:rPr>
-              <w:t>loc</w:t>
-            </w:r>
-            <w:proofErr w:type="gramEnd"/>
-            <w:r>
-              <w:rPr>
-                <w:rFonts w:eastAsia="Times New Roman"/>
-                <w:sz w:val="24"/>
-                <w:szCs w:val="24"/>
-              </w:rPr>
-              <w:t>_longitude</w:t>
-            </w:r>
-            <w:proofErr w:type="spellEnd"/>
+            <w:r>
+              <w:rPr>
+                <w:rFonts w:eastAsia="Times New Roman"/>
+                <w:sz w:val="24"/>
+                <w:szCs w:val="24"/>
+              </w:rPr>
+              <w:t>loc_longitude</w:t>
+            </w:r>
           </w:p>
         </w:tc>
         <w:tc>
@@ -4637,8 +4247,6 @@
                 <w:szCs w:val="24"/>
               </w:rPr>
             </w:pPr>
-            <w:proofErr w:type="spellStart"/>
-            <w:proofErr w:type="gramStart"/>
             <w:r>
               <w:rPr>
                 <w:rFonts w:eastAsia="Times New Roman"/>
@@ -4647,8 +4255,6 @@
               </w:rPr>
               <w:t>count</w:t>
             </w:r>
-            <w:proofErr w:type="spellEnd"/>
-            <w:proofErr w:type="gramEnd"/>
           </w:p>
         </w:tc>
       </w:tr>
@@ -5409,8 +5015,8 @@
         </w:rPr>
         <w:t xml:space="preserve"> pontos de monitoramento.</w:t>
       </w:r>
-      <w:bookmarkStart w:id="6" w:name="_rfsyt333w2sn"/>
-      <w:bookmarkEnd w:id="6"/>
+      <w:bookmarkStart w:id="7" w:name="_rfsyt333w2sn"/>
+      <w:bookmarkEnd w:id="7"/>
     </w:p>
     <w:p>
       <w:pPr>
@@ -5905,8 +5511,6 @@
                 <w:szCs w:val="24"/>
               </w:rPr>
             </w:pPr>
-            <w:proofErr w:type="spellStart"/>
-            <w:proofErr w:type="gramStart"/>
             <w:r>
               <w:rPr>
                 <w:rFonts w:eastAsia="Times New Roman"/>
@@ -5915,8 +5519,6 @@
               </w:rPr>
               <w:t>count</w:t>
             </w:r>
-            <w:proofErr w:type="spellEnd"/>
-            <w:proofErr w:type="gramEnd"/>
           </w:p>
         </w:tc>
         <w:tc>
@@ -6158,8 +5760,6 @@
                 <w:szCs w:val="24"/>
               </w:rPr>
             </w:pPr>
-            <w:proofErr w:type="spellStart"/>
-            <w:proofErr w:type="gramStart"/>
             <w:r>
               <w:rPr>
                 <w:rFonts w:eastAsia="Times New Roman"/>
@@ -6168,8 +5768,6 @@
               </w:rPr>
               <w:t>mean</w:t>
             </w:r>
-            <w:proofErr w:type="spellEnd"/>
-            <w:proofErr w:type="gramEnd"/>
           </w:p>
         </w:tc>
         <w:tc>
@@ -6411,8 +6009,6 @@
                 <w:szCs w:val="24"/>
               </w:rPr>
             </w:pPr>
-            <w:proofErr w:type="spellStart"/>
-            <w:proofErr w:type="gramStart"/>
             <w:r>
               <w:rPr>
                 <w:rFonts w:eastAsia="Times New Roman"/>
@@ -6421,8 +6017,6 @@
               </w:rPr>
               <w:t>std</w:t>
             </w:r>
-            <w:proofErr w:type="spellEnd"/>
-            <w:proofErr w:type="gramEnd"/>
           </w:p>
         </w:tc>
         <w:tc>
@@ -6664,7 +6258,6 @@
                 <w:szCs w:val="24"/>
               </w:rPr>
             </w:pPr>
-            <w:proofErr w:type="gramStart"/>
             <w:r>
               <w:rPr>
                 <w:rFonts w:eastAsia="Times New Roman"/>
@@ -6673,7 +6266,6 @@
               </w:rPr>
               <w:t>min</w:t>
             </w:r>
-            <w:proofErr w:type="gramEnd"/>
           </w:p>
         </w:tc>
         <w:tc>
@@ -7670,8 +7262,6 @@
                 <w:szCs w:val="24"/>
               </w:rPr>
             </w:pPr>
-            <w:proofErr w:type="spellStart"/>
-            <w:proofErr w:type="gramStart"/>
             <w:r>
               <w:rPr>
                 <w:rFonts w:eastAsia="Times New Roman"/>
@@ -7680,8 +7270,6 @@
               </w:rPr>
               <w:t>max</w:t>
             </w:r>
-            <w:proofErr w:type="spellEnd"/>
-            <w:proofErr w:type="gramEnd"/>
           </w:p>
         </w:tc>
         <w:tc>
@@ -7938,33 +7526,15 @@
           <w:sz w:val="24"/>
           <w:szCs w:val="24"/>
         </w:rPr>
-        <w:t xml:space="preserve">Pela impossibilidade visual de apresentar as estatísticas dos 135 pontos, a Tabela </w:t>
-      </w:r>
-      <w:proofErr w:type="gramStart"/>
-      <w:r>
-        <w:rPr>
-          <w:color w:val="24292E"/>
-          <w:sz w:val="24"/>
-          <w:szCs w:val="24"/>
-        </w:rPr>
-        <w:t xml:space="preserve">01 </w:t>
-      </w:r>
-      <w:r>
-        <w:rPr>
-          <w:color w:val="24292E"/>
-          <w:sz w:val="24"/>
-          <w:szCs w:val="24"/>
-        </w:rPr>
-        <w:t>mostra</w:t>
-      </w:r>
-      <w:proofErr w:type="gramEnd"/>
-      <w:r>
-        <w:rPr>
-          <w:color w:val="24292E"/>
-          <w:sz w:val="24"/>
-          <w:szCs w:val="24"/>
-        </w:rPr>
-        <w:t>, a título de exemplificação, estatísticas de oito pontos de monitoramento. É interessante notar que até o terceiro quartil tem valor zero, por mais que possa parecer errado, a informação está correta, pois a grande maior</w:t>
+        <w:t xml:space="preserve">Pela impossibilidade visual de apresentar as estatísticas dos 135 pontos, a Tabela 01 </w:t>
+      </w:r>
+      <w:r>
+        <w:rPr>
+          <w:color w:val="24292E"/>
+          <w:sz w:val="24"/>
+          <w:szCs w:val="24"/>
+        </w:rPr>
+        <w:t>mostra, a título de exemplificação, estatísticas de oito pontos de monitoramento. É interessante notar que até o terceiro quartil tem valor zero, por mais que possa parecer errado, a informação está correta, pois a grande maior</w:t>
       </w:r>
       <w:r>
         <w:rPr>
@@ -8037,25 +7607,7 @@
           <w:sz w:val="24"/>
           <w:szCs w:val="24"/>
         </w:rPr>
-        <w:t xml:space="preserve">que se aproxima de zero e pelo fator de arredondamento é apresentado o valor zero. Isso dá uma </w:t>
-      </w:r>
-      <w:proofErr w:type="spellStart"/>
-      <w:r>
-        <w:rPr>
-          <w:color w:val="24292E"/>
-          <w:sz w:val="24"/>
-          <w:szCs w:val="24"/>
-        </w:rPr>
-        <w:t>idéia</w:t>
-      </w:r>
-      <w:proofErr w:type="spellEnd"/>
-      <w:r>
-        <w:rPr>
-          <w:color w:val="24292E"/>
-          <w:sz w:val="24"/>
-          <w:szCs w:val="24"/>
-        </w:rPr>
-        <w:t xml:space="preserve"> de o que se espera dos dados, cada veículo possui valor zero para a maioria dos pontos de monitoramento com alguns valores diferentes de zero em poucos pontos de monitoramento, como exemplificado na tabela 02.</w:t>
+        <w:t>que se aproxima de zero e pelo fator de arredondamento é apresentado o valor zero. Isso dá uma idéia de o que se espera dos dados, cada veículo possui valor zero para a maioria dos pontos de monitoramento com alguns valores diferentes de zero em poucos pontos de monitoramento, como exemplificado na tabela 02.</w:t>
       </w:r>
     </w:p>
     <w:p>
@@ -11357,9 +10909,8 @@
           <w:szCs w:val="24"/>
         </w:rPr>
       </w:pPr>
-      <w:bookmarkStart w:id="7" w:name="_ptfc7lhfb3s"/>
-      <w:bookmarkEnd w:id="7"/>
-      <w:proofErr w:type="spellStart"/>
+      <w:bookmarkStart w:id="8" w:name="_ptfc7lhfb3s"/>
+      <w:bookmarkEnd w:id="8"/>
       <w:r>
         <w:rPr>
           <w:b/>
@@ -11367,17 +10918,7 @@
           <w:sz w:val="24"/>
           <w:szCs w:val="24"/>
         </w:rPr>
-        <w:t>Algorítimos</w:t>
-      </w:r>
-      <w:proofErr w:type="spellEnd"/>
-      <w:r>
-        <w:rPr>
-          <w:b/>
-          <w:color w:val="24292E"/>
-          <w:sz w:val="24"/>
-          <w:szCs w:val="24"/>
-        </w:rPr>
-        <w:t xml:space="preserve"> e Técnicas</w:t>
+        <w:t>Algorítimos e Técnicas</w:t>
       </w:r>
     </w:p>
     <w:p>
@@ -11394,36 +10935,8 @@
           <w:sz w:val="24"/>
           <w:szCs w:val="24"/>
         </w:rPr>
-        <w:t xml:space="preserve">PCA – Principal </w:t>
-      </w:r>
-      <w:proofErr w:type="spellStart"/>
-      <w:r>
-        <w:rPr>
-          <w:b/>
-          <w:sz w:val="24"/>
-          <w:szCs w:val="24"/>
-        </w:rPr>
-        <w:t>Component</w:t>
-      </w:r>
-      <w:proofErr w:type="spellEnd"/>
-      <w:r>
-        <w:rPr>
-          <w:b/>
-          <w:sz w:val="24"/>
-          <w:szCs w:val="24"/>
-        </w:rPr>
-        <w:t xml:space="preserve"> </w:t>
-      </w:r>
-      <w:proofErr w:type="spellStart"/>
-      <w:r>
-        <w:rPr>
-          <w:b/>
-          <w:sz w:val="24"/>
-          <w:szCs w:val="24"/>
-        </w:rPr>
-        <w:t>Analisys</w:t>
-      </w:r>
-      <w:proofErr w:type="spellEnd"/>
+        <w:t>PCA – Principal Component Analisys</w:t>
+      </w:r>
     </w:p>
     <w:p>
       <w:pPr>
@@ -11448,103 +10961,7 @@
           <w:sz w:val="24"/>
           <w:szCs w:val="24"/>
         </w:rPr>
-        <w:t xml:space="preserve">A Análise de Componentes Principais (ACP) ou Principal </w:t>
-      </w:r>
-      <w:proofErr w:type="spellStart"/>
-      <w:r>
-        <w:rPr>
-          <w:sz w:val="24"/>
-          <w:szCs w:val="24"/>
-        </w:rPr>
-        <w:t>Component</w:t>
-      </w:r>
-      <w:proofErr w:type="spellEnd"/>
-      <w:r>
-        <w:rPr>
-          <w:sz w:val="24"/>
-          <w:szCs w:val="24"/>
-        </w:rPr>
-        <w:t xml:space="preserve"> </w:t>
-      </w:r>
-      <w:proofErr w:type="spellStart"/>
-      <w:r>
-        <w:rPr>
-          <w:sz w:val="24"/>
-          <w:szCs w:val="24"/>
-        </w:rPr>
-        <w:t>Analysis</w:t>
-      </w:r>
-      <w:proofErr w:type="spellEnd"/>
-      <w:r>
-        <w:rPr>
-          <w:sz w:val="24"/>
-          <w:szCs w:val="24"/>
-        </w:rPr>
-        <w:t xml:space="preserve"> (PCA) é um procedimento matemático que utiliza uma transformação ortogonal (</w:t>
-      </w:r>
-      <w:proofErr w:type="spellStart"/>
-      <w:r>
-        <w:rPr>
-          <w:sz w:val="24"/>
-          <w:szCs w:val="24"/>
-        </w:rPr>
-        <w:t>ortogonalização</w:t>
-      </w:r>
-      <w:proofErr w:type="spellEnd"/>
-      <w:r>
-        <w:rPr>
-          <w:sz w:val="24"/>
-          <w:szCs w:val="24"/>
-        </w:rPr>
-        <w:t xml:space="preserve"> de vetores) para converter um conjunto de observações de variáveis possivelmente correlacionadas num conjunto de valores de variáveis linearmente não correlacionadas chamadas de componentes principais. O número de componentes principais é menor ou igual ao número de variáveis originais. Esta transformação é definida de forma que o primeiro componente principal tem a maior variância possível (ou seja, é responsável pelo máximo de variabilidade nos dados), e cada componente seguinte, por sua vez, tem a máxima variância sob a restrição de ser ortogonal a (i.e., não correlacionado com) os componentes anteriores. Os componentes principais são </w:t>
-      </w:r>
-      <w:proofErr w:type="spellStart"/>
-      <w:r>
-        <w:rPr>
-          <w:sz w:val="24"/>
-          <w:szCs w:val="24"/>
-        </w:rPr>
-        <w:t>garantidamente</w:t>
-      </w:r>
-      <w:proofErr w:type="spellEnd"/>
-      <w:r>
-        <w:rPr>
-          <w:sz w:val="24"/>
-          <w:szCs w:val="24"/>
-        </w:rPr>
-        <w:t xml:space="preserve"> independentes apenas se os dados forem normalmente distribuídos (conjuntamente). O PCA é sensível à escala relativa das variáveis originais. Dependendo da área de aplicação, o PCA é também conhecido como transformada de </w:t>
-      </w:r>
-      <w:proofErr w:type="spellStart"/>
-      <w:r>
-        <w:rPr>
-          <w:sz w:val="24"/>
-          <w:szCs w:val="24"/>
-        </w:rPr>
-        <w:t>Karhunen-Loève</w:t>
-      </w:r>
-      <w:proofErr w:type="spellEnd"/>
-      <w:r>
-        <w:rPr>
-          <w:sz w:val="24"/>
-          <w:szCs w:val="24"/>
-        </w:rPr>
-        <w:t xml:space="preserve"> (KLT) discreta, transformada de </w:t>
-      </w:r>
-      <w:proofErr w:type="spellStart"/>
-      <w:r>
-        <w:rPr>
-          <w:sz w:val="24"/>
-          <w:szCs w:val="24"/>
-        </w:rPr>
-        <w:t>Hotelling</w:t>
-      </w:r>
-      <w:proofErr w:type="spellEnd"/>
-      <w:r>
-        <w:rPr>
-          <w:sz w:val="24"/>
-          <w:szCs w:val="24"/>
-        </w:rPr>
-        <w:t xml:space="preserve"> ou decomposição ortogonal própria (POD). [1]</w:t>
+        <w:t>A Análise de Componentes Principais (ACP) ou Principal Component Analysis (PCA) é um procedimento matemático que utiliza uma transformação ortogonal (ortogonalização de vetores) para converter um conjunto de observações de variáveis possivelmente correlacionadas num conjunto de valores de variáveis linearmente não correlacionadas chamadas de componentes principais. O número de componentes principais é menor ou igual ao número de variáveis originais. Esta transformação é definida de forma que o primeiro componente principal tem a maior variância possível (ou seja, é responsável pelo máximo de variabilidade nos dados), e cada componente seguinte, por sua vez, tem a máxima variância sob a restrição de ser ortogonal a (i.e., não correlacionado com) os componentes anteriores. Os componentes principais são garantidamente independentes apenas se os dados forem normalmente distribuídos (conjuntamente). O PCA é sensível à escala relativa das variáveis originais. Dependendo da área de aplicação, o PCA é também conhecido como transformada de Karhunen-Loève (KLT) discreta, transformada de Hotelling ou decomposição ortogonal própria (POD). [1]</w:t>
       </w:r>
     </w:p>
     <w:p>
@@ -11591,55 +11008,7 @@
           <w:sz w:val="24"/>
           <w:szCs w:val="24"/>
         </w:rPr>
-        <w:t xml:space="preserve">será utilizada a biblioteca do </w:t>
-      </w:r>
-      <w:proofErr w:type="spellStart"/>
-      <w:r>
-        <w:rPr>
-          <w:sz w:val="24"/>
-          <w:szCs w:val="24"/>
-        </w:rPr>
-        <w:t>Scikit-learn</w:t>
-      </w:r>
-      <w:proofErr w:type="spellEnd"/>
-      <w:r>
-        <w:rPr>
-          <w:sz w:val="24"/>
-          <w:szCs w:val="24"/>
-        </w:rPr>
-        <w:t xml:space="preserve"> </w:t>
-      </w:r>
-      <w:proofErr w:type="spellStart"/>
-      <w:r>
-        <w:rPr>
-          <w:sz w:val="24"/>
-          <w:szCs w:val="24"/>
-        </w:rPr>
-        <w:t>sklearn.decomposition.PCA</w:t>
-      </w:r>
-      <w:proofErr w:type="spellEnd"/>
-      <w:r>
-        <w:rPr>
-          <w:sz w:val="24"/>
-          <w:szCs w:val="24"/>
-        </w:rPr>
-        <w:t xml:space="preserve">. Será a princípio calculado o PCA com 50 componentes, e após a análise da </w:t>
-      </w:r>
-      <w:proofErr w:type="spellStart"/>
-      <w:r>
-        <w:rPr>
-          <w:sz w:val="24"/>
-          <w:szCs w:val="24"/>
-        </w:rPr>
-        <w:t>variança</w:t>
-      </w:r>
-      <w:proofErr w:type="spellEnd"/>
-      <w:r>
-        <w:rPr>
-          <w:sz w:val="24"/>
-          <w:szCs w:val="24"/>
-        </w:rPr>
-        <w:t xml:space="preserve"> explicada acumulada até a quinquagésima componente, será verificado se o PCA pode ser recalculado com menos componentes ou se necessitará de um número maior de componentes.</w:t>
+        <w:t>será utilizada a biblioteca do Scikit-learn sklearn.decomposition.PCA. Será a princípio calculado o PCA com 50 componentes, e após a análise da variança explicada acumulada até a quinquagésima componente, será verificado se o PCA pode ser recalculado com menos componentes ou se necessitará de um número maior de componentes.</w:t>
       </w:r>
     </w:p>
     <w:p>
@@ -11665,20 +11034,8 @@
           <w:sz w:val="24"/>
           <w:szCs w:val="24"/>
         </w:rPr>
-        <w:t>K-</w:t>
-      </w:r>
-      <w:proofErr w:type="spellStart"/>
-      <w:proofErr w:type="gramStart"/>
-      <w:r>
-        <w:rPr>
-          <w:b/>
-          <w:sz w:val="24"/>
-          <w:szCs w:val="24"/>
-        </w:rPr>
-        <w:t>means</w:t>
-      </w:r>
-      <w:proofErr w:type="spellEnd"/>
-      <w:proofErr w:type="gramEnd"/>
+        <w:t>K-means</w:t>
+      </w:r>
     </w:p>
     <w:p>
       <w:pPr>
@@ -11702,55 +11059,7 @@
           <w:sz w:val="24"/>
           <w:szCs w:val="24"/>
         </w:rPr>
-        <w:t xml:space="preserve">O algoritmo </w:t>
-      </w:r>
-      <w:proofErr w:type="spellStart"/>
-      <w:r>
-        <w:rPr>
-          <w:sz w:val="24"/>
-          <w:szCs w:val="24"/>
-        </w:rPr>
-        <w:t>KMeans</w:t>
-      </w:r>
-      <w:proofErr w:type="spellEnd"/>
-      <w:r>
-        <w:rPr>
-          <w:sz w:val="24"/>
-          <w:szCs w:val="24"/>
-        </w:rPr>
-        <w:t xml:space="preserve"> agrupa dados tentando separar amostras em </w:t>
-      </w:r>
-      <w:proofErr w:type="gramStart"/>
-      <w:r>
-        <w:rPr>
-          <w:sz w:val="24"/>
-          <w:szCs w:val="24"/>
-        </w:rPr>
-        <w:t>n</w:t>
-      </w:r>
-      <w:proofErr w:type="gramEnd"/>
-      <w:r>
-        <w:rPr>
-          <w:sz w:val="24"/>
-          <w:szCs w:val="24"/>
-        </w:rPr>
-        <w:t xml:space="preserve"> grupos de variância igual, minimizando um critério conhecido como inércia ou soma de quadrados dentro do cluster. Este algoritmo exige que o número de clusters seja especificado. Escala bem para um grande número de amostras e foi usado em uma ampla gama de áreas de aplicação em muitos campos </w:t>
-      </w:r>
-      <w:proofErr w:type="gramStart"/>
-      <w:r>
-        <w:rPr>
-          <w:sz w:val="24"/>
-          <w:szCs w:val="24"/>
-        </w:rPr>
-        <w:t>diferentes.[</w:t>
-      </w:r>
-      <w:proofErr w:type="gramEnd"/>
-      <w:r>
-        <w:rPr>
-          <w:sz w:val="24"/>
-          <w:szCs w:val="24"/>
-        </w:rPr>
-        <w:t>2]</w:t>
+        <w:t>O algoritmo KMeans agrupa dados tentando separar amostras em n grupos de variância igual, minimizando um critério conhecido como inércia ou soma de quadrados dentro do cluster. Este algoritmo exige que o número de clusters seja especificado. Escala bem para um grande número de amostras e foi usado em uma ampla gama de áreas de aplicação em muitos campos diferentes.[2]</w:t>
       </w:r>
     </w:p>
     <w:p>
@@ -11776,23 +11085,7 @@
           <w:sz w:val="24"/>
           <w:szCs w:val="24"/>
         </w:rPr>
-        <w:t>O algoritmo k-</w:t>
-      </w:r>
-      <w:proofErr w:type="spellStart"/>
-      <w:r>
-        <w:rPr>
-          <w:sz w:val="24"/>
-          <w:szCs w:val="24"/>
-        </w:rPr>
-        <w:t>means</w:t>
-      </w:r>
-      <w:proofErr w:type="spellEnd"/>
-      <w:r>
-        <w:rPr>
-          <w:sz w:val="24"/>
-          <w:szCs w:val="24"/>
-        </w:rPr>
-        <w:t xml:space="preserve"> divide um conjunto de N amostras X em K clusters disjuntos C, cada um descrito pela média µ</w:t>
+        <w:t>O algoritmo k-means divide um conjunto de N amostras X em K clusters disjuntos C, cada um descrito pela média µ</w:t>
       </w:r>
       <w:r>
         <w:rPr>
@@ -11807,23 +11100,7 @@
           <w:sz w:val="24"/>
           <w:szCs w:val="24"/>
         </w:rPr>
-        <w:t xml:space="preserve"> das amostras no cluster. Os meios são comumente chamados de "centroides" do cluster; note que eles não são, em geral, pontos de X, embora vivam no mesmo espaço. O algoritmo de K-</w:t>
-      </w:r>
-      <w:proofErr w:type="spellStart"/>
-      <w:r>
-        <w:rPr>
-          <w:sz w:val="24"/>
-          <w:szCs w:val="24"/>
-        </w:rPr>
-        <w:t>means</w:t>
-      </w:r>
-      <w:proofErr w:type="spellEnd"/>
-      <w:r>
-        <w:rPr>
-          <w:sz w:val="24"/>
-          <w:szCs w:val="24"/>
-        </w:rPr>
-        <w:t xml:space="preserve"> visa escolher centroides que minimizem a inércia ou o critério de soma dos quadrados no cluster:</w:t>
+        <w:t xml:space="preserve"> das amostras no cluster. Os meios são comumente chamados de "centroides" do cluster; note que eles não são, em geral, pontos de X, embora vivam no mesmo espaço. O algoritmo de K-means visa escolher centroides que minimizem a inércia ou o critério de soma dos quadrados no cluster:</w:t>
       </w:r>
     </w:p>
     <w:p>
@@ -11857,7 +11134,7 @@
             <v:formulas/>
             <v:path o:connecttype="segments"/>
           </v:shape>
-          <o:OLEObject Type="Embed" ProgID="Equation.3" ShapeID="ole_rId4" DrawAspect="Content" ObjectID="_1570833956" r:id="rId26"/>
+          <o:OLEObject Type="Embed" ProgID="Equation.3" ShapeID="ole_rId4" DrawAspect="Content" ObjectID="_1570870572" r:id="rId26"/>
         </w:object>
       </w:r>
     </w:p>
@@ -11883,94 +11160,21 @@
           <w:sz w:val="24"/>
           <w:szCs w:val="24"/>
         </w:rPr>
-        <w:t>O k-</w:t>
-      </w:r>
-      <w:proofErr w:type="spellStart"/>
-      <w:r>
-        <w:rPr>
-          <w:sz w:val="24"/>
-          <w:szCs w:val="24"/>
-        </w:rPr>
-        <w:t>means</w:t>
-      </w:r>
-      <w:proofErr w:type="spellEnd"/>
-      <w:r>
-        <w:rPr>
-          <w:sz w:val="24"/>
-          <w:szCs w:val="24"/>
-        </w:rPr>
-        <w:t xml:space="preserve"> será o método de </w:t>
-      </w:r>
-      <w:proofErr w:type="spellStart"/>
-      <w:r>
-        <w:rPr>
-          <w:sz w:val="24"/>
-          <w:szCs w:val="24"/>
-        </w:rPr>
-        <w:t>clusterização</w:t>
-      </w:r>
-      <w:proofErr w:type="spellEnd"/>
-      <w:r>
-        <w:rPr>
-          <w:sz w:val="24"/>
-          <w:szCs w:val="24"/>
-        </w:rPr>
-        <w:t xml:space="preserve"> utilizado, pois é de simples implementação, fácil interpretação do resultado, rápido e eficiente em termos de custo computacional. Para implementação do k-</w:t>
-      </w:r>
-      <w:proofErr w:type="spellStart"/>
-      <w:r>
-        <w:rPr>
-          <w:sz w:val="24"/>
-          <w:szCs w:val="24"/>
-        </w:rPr>
-        <w:t>means</w:t>
-      </w:r>
-      <w:proofErr w:type="spellEnd"/>
-      <w:r>
-        <w:rPr>
-          <w:sz w:val="24"/>
-          <w:szCs w:val="24"/>
-        </w:rPr>
-        <w:t xml:space="preserve"> será utilizada a biblioteca </w:t>
-      </w:r>
-      <w:r>
-        <w:rPr>
-          <w:sz w:val="24"/>
-          <w:szCs w:val="24"/>
-        </w:rPr>
-        <w:t xml:space="preserve">do </w:t>
-      </w:r>
-      <w:proofErr w:type="spellStart"/>
-      <w:r>
-        <w:rPr>
-          <w:sz w:val="24"/>
-          <w:szCs w:val="24"/>
-        </w:rPr>
-        <w:t>Scikit-learn</w:t>
-      </w:r>
-      <w:proofErr w:type="spellEnd"/>
-      <w:r>
-        <w:rPr>
-          <w:sz w:val="24"/>
-          <w:szCs w:val="24"/>
-        </w:rPr>
-        <w:t xml:space="preserve"> </w:t>
-      </w:r>
-      <w:proofErr w:type="spellStart"/>
-      <w:r>
-        <w:rPr>
-          <w:sz w:val="24"/>
-          <w:szCs w:val="24"/>
-        </w:rPr>
-        <w:t>sklean.cluster.KMeans</w:t>
-      </w:r>
-      <w:proofErr w:type="spellEnd"/>
-      <w:r>
-        <w:rPr>
-          <w:sz w:val="24"/>
-          <w:szCs w:val="24"/>
-        </w:rPr>
-        <w:t>.</w:t>
+        <w:t xml:space="preserve">O k-means será o método de clusterização utilizado, pois é de simples implementação, fácil interpretação do resultado, rápido e eficiente em termos de custo computacional. Para implementação do k-means será utilizada a biblioteca </w:t>
+      </w:r>
+      <w:r>
+        <w:rPr>
+          <w:sz w:val="24"/>
+          <w:szCs w:val="24"/>
+        </w:rPr>
+        <w:t xml:space="preserve">do Scikit-learn </w:t>
+      </w:r>
+      <w:r>
+        <w:rPr>
+          <w:sz w:val="24"/>
+          <w:szCs w:val="24"/>
+        </w:rPr>
+        <w:t>sklean.cluster.KMeans.</w:t>
       </w:r>
       <w:r>
         <w:rPr>
@@ -12002,62 +11206,14 @@
           <w:sz w:val="24"/>
           <w:szCs w:val="24"/>
         </w:rPr>
-        <w:t>O grande desafio do K-</w:t>
-      </w:r>
-      <w:proofErr w:type="spellStart"/>
-      <w:r>
-        <w:rPr>
-          <w:sz w:val="24"/>
-          <w:szCs w:val="24"/>
-        </w:rPr>
-        <w:t>means</w:t>
-      </w:r>
-      <w:proofErr w:type="spellEnd"/>
-      <w:r>
-        <w:rPr>
-          <w:sz w:val="24"/>
-          <w:szCs w:val="24"/>
-        </w:rPr>
-        <w:t xml:space="preserve"> é determinar o número de clusters</w:t>
-      </w:r>
-      <w:r>
-        <w:rPr>
-          <w:sz w:val="24"/>
-          <w:szCs w:val="24"/>
-        </w:rPr>
-        <w:t xml:space="preserve"> a ser utilizado, pois a técnica em si não determina qual é o melhor ajuste, então deve ser dado como entrada no </w:t>
-      </w:r>
-      <w:proofErr w:type="spellStart"/>
-      <w:r>
-        <w:rPr>
-          <w:sz w:val="24"/>
-          <w:szCs w:val="24"/>
-        </w:rPr>
-        <w:t>algorítimo</w:t>
-      </w:r>
-      <w:proofErr w:type="spellEnd"/>
-      <w:r>
-        <w:rPr>
-          <w:sz w:val="24"/>
-          <w:szCs w:val="24"/>
-        </w:rPr>
-        <w:t xml:space="preserve"> de </w:t>
-      </w:r>
-      <w:proofErr w:type="spellStart"/>
-      <w:r>
-        <w:rPr>
-          <w:sz w:val="24"/>
-          <w:szCs w:val="24"/>
-        </w:rPr>
-        <w:t>clusterização</w:t>
-      </w:r>
-      <w:proofErr w:type="spellEnd"/>
-      <w:r>
-        <w:rPr>
-          <w:sz w:val="24"/>
-          <w:szCs w:val="24"/>
-        </w:rPr>
-        <w:t xml:space="preserve"> a quantidade de clusters desejada. Inicialmente os dados serão segmentados em 30 clusters, posteriormente esse número de clusters será otimizado.</w:t>
+        <w:t>O grande desafio do K-means é determinar o número de clusters</w:t>
+      </w:r>
+      <w:r>
+        <w:rPr>
+          <w:sz w:val="24"/>
+          <w:szCs w:val="24"/>
+        </w:rPr>
+        <w:t xml:space="preserve"> a ser utilizado, pois a técnica em si não determina qual é o melhor ajuste, então deve ser dado como entrada no algorítimo de clusterização a quantidade de clusters desejada. Inicialmente os dados serão segmentados em 30 clusters, posteriormente esse número de clusters será otimizado.</w:t>
       </w:r>
     </w:p>
     <w:p>
@@ -12076,8 +11232,8 @@
           <w:szCs w:val="24"/>
         </w:rPr>
       </w:pPr>
-      <w:bookmarkStart w:id="8" w:name="_2bwpb98k5opr"/>
-      <w:bookmarkEnd w:id="8"/>
+      <w:bookmarkStart w:id="9" w:name="_2bwpb98k5opr"/>
+      <w:bookmarkEnd w:id="9"/>
     </w:p>
     <w:p>
       <w:pPr>
@@ -12104,8 +11260,6 @@
         </w:rPr>
         <w:t>Benchmark</w:t>
       </w:r>
-      <w:bookmarkStart w:id="9" w:name="_GoBack"/>
-      <w:bookmarkEnd w:id="9"/>
     </w:p>
     <w:p>
       <w:pPr>
@@ -12236,21 +11390,12 @@
         </w:rPr>
         <w:t>.</w:t>
       </w:r>
-      <w:proofErr w:type="spellStart"/>
-      <w:r>
-        <w:rPr>
-          <w:sz w:val="24"/>
-          <w:szCs w:val="24"/>
-        </w:rPr>
-        <w:t>csv</w:t>
-      </w:r>
-      <w:proofErr w:type="spellEnd"/>
-      <w:r>
-        <w:rPr>
-          <w:sz w:val="24"/>
-          <w:szCs w:val="24"/>
-        </w:rPr>
-        <w:t>, este</w:t>
+      <w:r>
+        <w:rPr>
+          <w:sz w:val="24"/>
+          <w:szCs w:val="24"/>
+        </w:rPr>
+        <w:t>csv, este</w:t>
       </w:r>
       <w:r>
         <w:rPr>
@@ -12409,13 +11554,6 @@
           <w:szCs w:val="24"/>
         </w:rPr>
         <w:tab/>
-      </w:r>
-      <w:proofErr w:type="gramStart"/>
-      <w:r>
-        <w:rPr>
-          <w:sz w:val="24"/>
-          <w:szCs w:val="24"/>
-        </w:rPr>
         <w:t xml:space="preserve">Os </w:t>
       </w:r>
       <w:r>
@@ -12423,15 +11561,7 @@
           <w:sz w:val="24"/>
           <w:szCs w:val="24"/>
         </w:rPr>
-        <w:t>data</w:t>
-      </w:r>
-      <w:proofErr w:type="gramEnd"/>
-      <w:r>
-        <w:rPr>
-          <w:sz w:val="24"/>
-          <w:szCs w:val="24"/>
-        </w:rPr>
-        <w:t xml:space="preserve"> frame</w:t>
+        <w:t>data frame</w:t>
       </w:r>
       <w:r>
         <w:rPr>
@@ -12515,7 +11645,6 @@
           <w:szCs w:val="24"/>
         </w:rPr>
       </w:pPr>
-      <w:proofErr w:type="gramStart"/>
       <w:r>
         <w:rPr>
           <w:sz w:val="24"/>
@@ -12528,15 +11657,7 @@
           <w:sz w:val="24"/>
           <w:szCs w:val="24"/>
         </w:rPr>
-        <w:t>data</w:t>
-      </w:r>
-      <w:proofErr w:type="gramEnd"/>
-      <w:r>
-        <w:rPr>
-          <w:sz w:val="24"/>
-          <w:szCs w:val="24"/>
-        </w:rPr>
-        <w:t xml:space="preserve"> frame </w:t>
+        <w:t xml:space="preserve">data frame </w:t>
       </w:r>
       <w:r>
         <w:rPr>
@@ -12578,55 +11699,7 @@
           <w:sz w:val="24"/>
           <w:szCs w:val="24"/>
         </w:rPr>
-        <w:t xml:space="preserve"> criada uma nova coluna </w:t>
-      </w:r>
-      <w:proofErr w:type="gramStart"/>
-      <w:r>
-        <w:rPr>
-          <w:sz w:val="24"/>
-          <w:szCs w:val="24"/>
-        </w:rPr>
-        <w:t>no data</w:t>
-      </w:r>
-      <w:proofErr w:type="gramEnd"/>
-      <w:r>
-        <w:rPr>
-          <w:sz w:val="24"/>
-          <w:szCs w:val="24"/>
-        </w:rPr>
-        <w:t xml:space="preserve"> frame denominada “local” que concatena a latitude e a longitude, as colunas </w:t>
-      </w:r>
-      <w:proofErr w:type="spellStart"/>
-      <w:r>
-        <w:rPr>
-          <w:sz w:val="24"/>
-          <w:szCs w:val="24"/>
-        </w:rPr>
-        <w:t>loc_latitude</w:t>
-      </w:r>
-      <w:proofErr w:type="spellEnd"/>
-      <w:r>
-        <w:rPr>
-          <w:sz w:val="24"/>
-          <w:szCs w:val="24"/>
-        </w:rPr>
-        <w:t xml:space="preserve"> e </w:t>
-      </w:r>
-      <w:proofErr w:type="spellStart"/>
-      <w:r>
-        <w:rPr>
-          <w:sz w:val="24"/>
-          <w:szCs w:val="24"/>
-        </w:rPr>
-        <w:t>loc_longitude</w:t>
-      </w:r>
-      <w:proofErr w:type="spellEnd"/>
-      <w:r>
-        <w:rPr>
-          <w:sz w:val="24"/>
-          <w:szCs w:val="24"/>
-        </w:rPr>
-        <w:t xml:space="preserve"> </w:t>
+        <w:t xml:space="preserve"> criada uma nova coluna no data frame denominada “local” que concatena a latitude e a longitude, as colunas loc_latitude e loc_longitude </w:t>
       </w:r>
       <w:r>
         <w:rPr>
@@ -12661,39 +11734,7 @@
           <w:sz w:val="24"/>
           <w:szCs w:val="24"/>
         </w:rPr>
-        <w:t xml:space="preserve">É utilizada uma função denominada </w:t>
-      </w:r>
-      <w:proofErr w:type="spellStart"/>
-      <w:r>
-        <w:rPr>
-          <w:sz w:val="24"/>
-          <w:szCs w:val="24"/>
-        </w:rPr>
-        <w:t>create_df_placaporpontos</w:t>
-      </w:r>
-      <w:proofErr w:type="spellEnd"/>
-      <w:r>
-        <w:rPr>
-          <w:sz w:val="24"/>
-          <w:szCs w:val="24"/>
-        </w:rPr>
-        <w:t xml:space="preserve">, que recebe </w:t>
-      </w:r>
-      <w:proofErr w:type="gramStart"/>
-      <w:r>
-        <w:rPr>
-          <w:sz w:val="24"/>
-          <w:szCs w:val="24"/>
-        </w:rPr>
-        <w:t>o data</w:t>
-      </w:r>
-      <w:proofErr w:type="gramEnd"/>
-      <w:r>
-        <w:rPr>
-          <w:sz w:val="24"/>
-          <w:szCs w:val="24"/>
-        </w:rPr>
-        <w:t xml:space="preserve"> frame e retorna um novo data frame;</w:t>
+        <w:t>É utilizada uma função denominada create_df_placaporpontos, que recebe o data frame e retorna um novo data frame;</w:t>
       </w:r>
     </w:p>
     <w:p>
@@ -12714,23 +11755,7 @@
           <w:sz w:val="24"/>
           <w:szCs w:val="24"/>
         </w:rPr>
-        <w:t xml:space="preserve">O </w:t>
-      </w:r>
-      <w:proofErr w:type="gramStart"/>
-      <w:r>
-        <w:rPr>
-          <w:sz w:val="24"/>
-          <w:szCs w:val="24"/>
-        </w:rPr>
-        <w:t>novo data</w:t>
-      </w:r>
-      <w:proofErr w:type="gramEnd"/>
-      <w:r>
-        <w:rPr>
-          <w:sz w:val="24"/>
-          <w:szCs w:val="24"/>
-        </w:rPr>
-        <w:t xml:space="preserve"> frame é indexado pelas placas dos veículos e possui uma coluna para cada “local”, </w:t>
+        <w:t xml:space="preserve">O novo data frame é indexado pelas placas dos veículos e possui uma coluna para cada “local”, </w:t>
       </w:r>
       <w:r>
         <w:rPr>
@@ -12819,7 +11844,6 @@
         </w:rPr>
         <w:t xml:space="preserve">Não foram utilizadas técnicas para excluir </w:t>
       </w:r>
-      <w:proofErr w:type="spellStart"/>
       <w:r>
         <w:rPr>
           <w:i/>
@@ -12828,7 +11852,6 @@
         </w:rPr>
         <w:t>outliers</w:t>
       </w:r>
-      <w:proofErr w:type="spellEnd"/>
       <w:r>
         <w:rPr>
           <w:sz w:val="24"/>
@@ -12836,23 +11859,13 @@
         </w:rPr>
         <w:t xml:space="preserve">, pois esse projeto trata justamente de encontrar padrões que divergem do comportamento comum, portanto os </w:t>
       </w:r>
-      <w:proofErr w:type="spellStart"/>
       <w:r>
         <w:rPr>
           <w:i/>
           <w:sz w:val="24"/>
           <w:szCs w:val="24"/>
         </w:rPr>
-        <w:t>outliers</w:t>
-      </w:r>
-      <w:proofErr w:type="spellEnd"/>
-      <w:r>
-        <w:rPr>
-          <w:i/>
-          <w:sz w:val="24"/>
-          <w:szCs w:val="24"/>
-        </w:rPr>
-        <w:t xml:space="preserve"> </w:t>
+        <w:t xml:space="preserve">outliers </w:t>
       </w:r>
       <w:r>
         <w:rPr>
@@ -12920,23 +11933,13 @@
           <w:szCs w:val="24"/>
         </w:rPr>
       </w:pPr>
-      <w:proofErr w:type="gramStart"/>
-      <w:r>
-        <w:rPr>
-          <w:color w:val="24292E"/>
-          <w:sz w:val="24"/>
-          <w:szCs w:val="24"/>
-        </w:rPr>
-        <w:t>O data</w:t>
-      </w:r>
-      <w:proofErr w:type="gramEnd"/>
-      <w:r>
-        <w:rPr>
-          <w:color w:val="24292E"/>
-          <w:sz w:val="24"/>
-          <w:szCs w:val="24"/>
-        </w:rPr>
-        <w:t xml:space="preserve"> frame que contém os dados dos veículos em geral é denominado “data”. Como “data” possui 135 características, será utilizado o PCA para descobrir qual dimensão dos dados melhor maximizam a variância dos atributos envolvidos. Além de descobrir essas dimensões, o PCA também irá reportar a razão da variância explicada de cada dimensão, ou seja, quanto da variância dentro dos dados é explicada pela dimensão sozinha. </w:t>
+      <w:r>
+        <w:rPr>
+          <w:color w:val="24292E"/>
+          <w:sz w:val="24"/>
+          <w:szCs w:val="24"/>
+        </w:rPr>
+        <w:t xml:space="preserve">O data frame que contém os dados dos veículos em geral é denominado “data”. Como “data” possui 135 características, será utilizado o PCA para descobrir qual dimensão dos dados melhor maximizam a variância dos atributos envolvidos. Além de descobrir essas dimensões, o PCA também irá reportar a razão da variância explicada de cada dimensão, ou seja, quanto da variância dentro dos dados é explicada pela dimensão sozinha. </w:t>
       </w:r>
     </w:p>
     <w:p>
@@ -15338,7 +14341,6 @@
           <w:szCs w:val="24"/>
         </w:rPr>
       </w:pPr>
-      <w:proofErr w:type="spellStart"/>
       <w:r>
         <w:rPr>
           <w:b/>
@@ -15349,7 +14351,6 @@
         <w:lastRenderedPageBreak/>
         <w:t>Clustering</w:t>
       </w:r>
-      <w:proofErr w:type="spellEnd"/>
     </w:p>
     <w:p>
       <w:pPr>
@@ -15376,79 +14377,7 @@
           <w:sz w:val="24"/>
           <w:szCs w:val="24"/>
         </w:rPr>
-        <w:t xml:space="preserve">, é utilizado o </w:t>
-      </w:r>
-      <w:proofErr w:type="spellStart"/>
-      <w:r>
-        <w:rPr>
-          <w:color w:val="24292E"/>
-          <w:sz w:val="24"/>
-          <w:szCs w:val="24"/>
-        </w:rPr>
-        <w:t>KMeans</w:t>
-      </w:r>
-      <w:proofErr w:type="spellEnd"/>
-      <w:r>
-        <w:rPr>
-          <w:color w:val="24292E"/>
-          <w:sz w:val="24"/>
-          <w:szCs w:val="24"/>
-        </w:rPr>
-        <w:t xml:space="preserve">, importado de </w:t>
-      </w:r>
-      <w:proofErr w:type="spellStart"/>
-      <w:r>
-        <w:rPr>
-          <w:color w:val="24292E"/>
-          <w:sz w:val="24"/>
-          <w:szCs w:val="24"/>
-        </w:rPr>
-        <w:t>sklearn.cluster</w:t>
-      </w:r>
-      <w:proofErr w:type="spellEnd"/>
-      <w:r>
-        <w:rPr>
-          <w:color w:val="24292E"/>
-          <w:sz w:val="24"/>
-          <w:szCs w:val="24"/>
-        </w:rPr>
-        <w:t xml:space="preserve">. Foi criada uma função denominada </w:t>
-      </w:r>
-      <w:proofErr w:type="spellStart"/>
-      <w:r>
-        <w:rPr>
-          <w:color w:val="24292E"/>
-          <w:sz w:val="24"/>
-          <w:szCs w:val="24"/>
-        </w:rPr>
-        <w:t>make_</w:t>
-      </w:r>
-      <w:proofErr w:type="gramStart"/>
-      <w:r>
-        <w:rPr>
-          <w:color w:val="24292E"/>
-          <w:sz w:val="24"/>
-          <w:szCs w:val="24"/>
-        </w:rPr>
-        <w:t>clusterer</w:t>
-      </w:r>
-      <w:proofErr w:type="spellEnd"/>
-      <w:r>
-        <w:rPr>
-          <w:color w:val="24292E"/>
-          <w:sz w:val="24"/>
-          <w:szCs w:val="24"/>
-        </w:rPr>
-        <w:t>(</w:t>
-      </w:r>
-      <w:proofErr w:type="gramEnd"/>
-      <w:r>
-        <w:rPr>
-          <w:color w:val="24292E"/>
-          <w:sz w:val="24"/>
-          <w:szCs w:val="24"/>
-        </w:rPr>
-        <w:t>) que recebe os dados</w:t>
+        <w:t>, é utilizado o KMeans, importado de sklearn.cluster. Foi criada uma função denominada make_clusterer() que recebe os dados</w:t>
       </w:r>
       <w:r>
         <w:rPr>
@@ -15496,18 +14425,8 @@
           <w:sz w:val="24"/>
           <w:szCs w:val="24"/>
         </w:rPr>
-        <w:t xml:space="preserve"> retorna um objeto </w:t>
-      </w:r>
-      <w:proofErr w:type="spellStart"/>
-      <w:r>
-        <w:rPr>
-          <w:color w:val="24292E"/>
-          <w:sz w:val="24"/>
-          <w:szCs w:val="24"/>
-        </w:rPr>
-        <w:t>clusterer</w:t>
-      </w:r>
-      <w:proofErr w:type="spellEnd"/>
+        <w:t xml:space="preserve"> retorna um objeto clusterer</w:t>
+      </w:r>
       <w:r>
         <w:rPr>
           <w:color w:val="24292E"/>
@@ -15558,25 +14477,7 @@
           <w:sz w:val="24"/>
           <w:szCs w:val="24"/>
         </w:rPr>
-        <w:t xml:space="preserve"> criado um </w:t>
-      </w:r>
-      <w:proofErr w:type="spellStart"/>
-      <w:r>
-        <w:rPr>
-          <w:color w:val="24292E"/>
-          <w:sz w:val="24"/>
-          <w:szCs w:val="24"/>
-        </w:rPr>
-        <w:t>clusterer</w:t>
-      </w:r>
-      <w:proofErr w:type="spellEnd"/>
-      <w:r>
-        <w:rPr>
-          <w:color w:val="24292E"/>
-          <w:sz w:val="24"/>
-          <w:szCs w:val="24"/>
-        </w:rPr>
-        <w:t xml:space="preserve"> para 30 segmentos</w:t>
+        <w:t xml:space="preserve"> criado um clusterer para 30 segmentos</w:t>
       </w:r>
       <w:r>
         <w:rPr>
@@ -15624,16 +14525,7 @@
           <w:sz w:val="24"/>
           <w:szCs w:val="24"/>
         </w:rPr>
-        <w:t xml:space="preserve"> preditos neste </w:t>
-      </w:r>
-      <w:proofErr w:type="spellStart"/>
-      <w:r>
-        <w:rPr>
-          <w:color w:val="24292E"/>
-          <w:sz w:val="24"/>
-          <w:szCs w:val="24"/>
-        </w:rPr>
-        <w:t>c</w:t>
+        <w:t xml:space="preserve"> preditos neste c</w:t>
       </w:r>
       <w:r>
         <w:rPr>
@@ -15651,32 +14543,13 @@
         </w:rPr>
         <w:t>er</w:t>
       </w:r>
-      <w:proofErr w:type="spellEnd"/>
-      <w:r>
-        <w:rPr>
-          <w:color w:val="24292E"/>
-          <w:sz w:val="24"/>
-          <w:szCs w:val="24"/>
-        </w:rPr>
-        <w:t xml:space="preserve"> e é calculado um </w:t>
-      </w:r>
-      <w:proofErr w:type="spellStart"/>
-      <w:r>
-        <w:rPr>
-          <w:color w:val="24292E"/>
-          <w:sz w:val="24"/>
-          <w:szCs w:val="24"/>
-        </w:rPr>
-        <w:t>array</w:t>
-      </w:r>
-      <w:proofErr w:type="spellEnd"/>
-      <w:r>
-        <w:rPr>
-          <w:color w:val="24292E"/>
-          <w:sz w:val="24"/>
-          <w:szCs w:val="24"/>
-        </w:rPr>
-        <w:t xml:space="preserve"> com a distribuição de frequências de cada segmento.</w:t>
+      <w:r>
+        <w:rPr>
+          <w:color w:val="24292E"/>
+          <w:sz w:val="24"/>
+          <w:szCs w:val="24"/>
+        </w:rPr>
+        <w:t xml:space="preserve"> e é calculado um array com a distribuição de frequências de cada segmento.</w:t>
       </w:r>
     </w:p>
     <w:p>
@@ -15841,25 +14714,7 @@
           <w:sz w:val="24"/>
           <w:szCs w:val="24"/>
         </w:rPr>
-        <w:t xml:space="preserve"> os veículos com restrição serão encaixados nessa </w:t>
-      </w:r>
-      <w:proofErr w:type="spellStart"/>
-      <w:r>
-        <w:rPr>
-          <w:color w:val="24292E"/>
-          <w:sz w:val="24"/>
-          <w:szCs w:val="24"/>
-        </w:rPr>
-        <w:t>clusterização</w:t>
-      </w:r>
-      <w:proofErr w:type="spellEnd"/>
-      <w:r>
-        <w:rPr>
-          <w:color w:val="24292E"/>
-          <w:sz w:val="24"/>
-          <w:szCs w:val="24"/>
-        </w:rPr>
-        <w:t>.</w:t>
+        <w:t xml:space="preserve"> os veículos com restrição serão encaixados nessa clusterização.</w:t>
       </w:r>
     </w:p>
     <w:p>
@@ -15887,25 +14742,7 @@
           <w:sz w:val="24"/>
           <w:szCs w:val="24"/>
         </w:rPr>
-        <w:t xml:space="preserve"> com restrição são ajustados as dimensões reduzidas através do PCA e depois são preditos pelo </w:t>
-      </w:r>
-      <w:proofErr w:type="spellStart"/>
-      <w:r>
-        <w:rPr>
-          <w:color w:val="24292E"/>
-          <w:sz w:val="24"/>
-          <w:szCs w:val="24"/>
-        </w:rPr>
-        <w:t>clusterer</w:t>
-      </w:r>
-      <w:proofErr w:type="spellEnd"/>
-      <w:r>
-        <w:rPr>
-          <w:color w:val="24292E"/>
-          <w:sz w:val="24"/>
-          <w:szCs w:val="24"/>
-        </w:rPr>
-        <w:t xml:space="preserve"> já treinado. É então calculada a frequência de veículos com restrição nos segmentos. </w:t>
+        <w:t xml:space="preserve"> com restrição são ajustados as dimensões reduzidas através do PCA e depois são preditos pelo clusterer já treinado. É então calculada a frequência de veículos com restrição nos segmentos. </w:t>
       </w:r>
     </w:p>
     <w:p>
@@ -16232,16 +15069,7 @@
           <w:szCs w:val="24"/>
         </w:rPr>
         <w:tab/>
-        <w:t xml:space="preserve">Para encontrar o número de segmentos ótimo, é utilizada a equação de </w:t>
-      </w:r>
-      <w:proofErr w:type="spellStart"/>
-      <w:r>
-        <w:rPr>
-          <w:color w:val="24292E"/>
-          <w:sz w:val="24"/>
-          <w:szCs w:val="24"/>
-        </w:rPr>
-        <w:t>n</w:t>
+        <w:t>Para encontrar o número de segmentos ótimo, é utilizada a equação de n</w:t>
       </w:r>
       <w:r>
         <w:rPr>
@@ -16250,17 +15078,7 @@
           <w:szCs w:val="24"/>
           <w:vertAlign w:val="subscript"/>
         </w:rPr>
-        <w:t>best</w:t>
-      </w:r>
-      <w:proofErr w:type="spellEnd"/>
-      <w:r>
-        <w:rPr>
-          <w:color w:val="24292E"/>
-          <w:sz w:val="24"/>
-          <w:szCs w:val="24"/>
-          <w:vertAlign w:val="subscript"/>
-        </w:rPr>
-        <w:t xml:space="preserve"> </w:t>
+        <w:t xml:space="preserve">best </w:t>
       </w:r>
       <w:r>
         <w:rPr>
@@ -16291,7 +15109,7 @@
           <v:shape id="_x0000_i1026" type="#_x0000_t75" style="width:105.75pt;height:39.75pt" o:ole="">
             <v:imagedata r:id="rId22" o:title=""/>
           </v:shape>
-          <o:OLEObject Type="Embed" ProgID="Equation.3" ShapeID="_x0000_i1026" DrawAspect="Content" ObjectID="_1570833957" r:id="rId30"/>
+          <o:OLEObject Type="Embed" ProgID="Equation.3" ShapeID="_x0000_i1026" DrawAspect="Content" ObjectID="_1570870573" r:id="rId30"/>
         </w:object>
       </w:r>
     </w:p>
@@ -16312,43 +15130,7 @@
           <w:szCs w:val="24"/>
         </w:rPr>
         <w:tab/>
-        <w:t xml:space="preserve">Foi criada a função </w:t>
-      </w:r>
-      <w:proofErr w:type="spellStart"/>
-      <w:r>
-        <w:rPr>
-          <w:color w:val="24292E"/>
-          <w:sz w:val="24"/>
-          <w:szCs w:val="24"/>
-        </w:rPr>
-        <w:t>make_</w:t>
-      </w:r>
-      <w:proofErr w:type="gramStart"/>
-      <w:r>
-        <w:rPr>
-          <w:color w:val="24292E"/>
-          <w:sz w:val="24"/>
-          <w:szCs w:val="24"/>
-        </w:rPr>
-        <w:t>score</w:t>
-      </w:r>
-      <w:proofErr w:type="spellEnd"/>
-      <w:r>
-        <w:rPr>
-          <w:color w:val="24292E"/>
-          <w:sz w:val="24"/>
-          <w:szCs w:val="24"/>
-        </w:rPr>
-        <w:t>(</w:t>
-      </w:r>
-      <w:proofErr w:type="gramEnd"/>
-      <w:r>
-        <w:rPr>
-          <w:color w:val="24292E"/>
-          <w:sz w:val="24"/>
-          <w:szCs w:val="24"/>
-        </w:rPr>
-        <w:t xml:space="preserve">) que recebe a frequência geral de veículos, a frequência de veículos com restrição, e retorna a pontuação para esse conjunto. </w:t>
+        <w:t xml:space="preserve">Foi criada a função make_score() que recebe a frequência geral de veículos, a frequência de veículos com restrição, e retorna a pontuação para esse conjunto. </w:t>
       </w:r>
     </w:p>
     <w:p>
@@ -16383,43 +15165,7 @@
           <w:sz w:val="24"/>
           <w:szCs w:val="24"/>
         </w:rPr>
-        <w:t xml:space="preserve">criada também a função </w:t>
-      </w:r>
-      <w:proofErr w:type="spellStart"/>
-      <w:r>
-        <w:rPr>
-          <w:color w:val="24292E"/>
-          <w:sz w:val="24"/>
-          <w:szCs w:val="24"/>
-        </w:rPr>
-        <w:t>find_better_</w:t>
-      </w:r>
-      <w:proofErr w:type="gramStart"/>
-      <w:r>
-        <w:rPr>
-          <w:color w:val="24292E"/>
-          <w:sz w:val="24"/>
-          <w:szCs w:val="24"/>
-        </w:rPr>
-        <w:t>clustering</w:t>
-      </w:r>
-      <w:proofErr w:type="spellEnd"/>
-      <w:r>
-        <w:rPr>
-          <w:color w:val="24292E"/>
-          <w:sz w:val="24"/>
-          <w:szCs w:val="24"/>
-        </w:rPr>
-        <w:t>(</w:t>
-      </w:r>
-      <w:proofErr w:type="gramEnd"/>
-      <w:r>
-        <w:rPr>
-          <w:color w:val="24292E"/>
-          <w:sz w:val="24"/>
-          <w:szCs w:val="24"/>
-        </w:rPr>
-        <w:t xml:space="preserve">) que, a partir de um número n de clusters inicial, procura um número melhor com base na pontuação score. </w:t>
+        <w:t xml:space="preserve">criada também a função find_better_clustering() que, a partir de um número n de clusters inicial, procura um número melhor com base na pontuação score. </w:t>
       </w:r>
     </w:p>
     <w:p>
@@ -16439,123 +15185,15 @@
           <w:sz w:val="24"/>
           <w:szCs w:val="24"/>
         </w:rPr>
-        <w:t xml:space="preserve">Ainda uma função </w:t>
-      </w:r>
-      <w:proofErr w:type="spellStart"/>
-      <w:r>
-        <w:rPr>
-          <w:color w:val="24292E"/>
-          <w:sz w:val="24"/>
-          <w:szCs w:val="24"/>
-        </w:rPr>
-        <w:t>test_range_of_</w:t>
-      </w:r>
-      <w:proofErr w:type="gramStart"/>
-      <w:r>
-        <w:rPr>
-          <w:color w:val="24292E"/>
-          <w:sz w:val="24"/>
-          <w:szCs w:val="24"/>
-        </w:rPr>
-        <w:t>clusters</w:t>
-      </w:r>
-      <w:proofErr w:type="spellEnd"/>
-      <w:r>
-        <w:rPr>
-          <w:color w:val="24292E"/>
-          <w:sz w:val="24"/>
-          <w:szCs w:val="24"/>
-        </w:rPr>
-        <w:t>(</w:t>
-      </w:r>
-      <w:proofErr w:type="gramEnd"/>
-      <w:r>
-        <w:rPr>
-          <w:color w:val="24292E"/>
-          <w:sz w:val="24"/>
-          <w:szCs w:val="24"/>
-        </w:rPr>
-        <w:t xml:space="preserve">), que recebe os dados gerais, os dados alvo e um </w:t>
-      </w:r>
-      <w:proofErr w:type="spellStart"/>
-      <w:r>
-        <w:rPr>
-          <w:color w:val="24292E"/>
-          <w:sz w:val="24"/>
-          <w:szCs w:val="24"/>
-        </w:rPr>
-        <w:t>array</w:t>
-      </w:r>
-      <w:proofErr w:type="spellEnd"/>
-      <w:r>
-        <w:rPr>
-          <w:color w:val="24292E"/>
-          <w:sz w:val="24"/>
-          <w:szCs w:val="24"/>
-        </w:rPr>
-        <w:t xml:space="preserve"> com os números de clusters a serem</w:t>
-      </w:r>
-      <w:r>
-        <w:rPr>
-          <w:color w:val="24292E"/>
-          <w:sz w:val="24"/>
-          <w:szCs w:val="24"/>
-        </w:rPr>
-        <w:t xml:space="preserve"> testado. Esta função retorna </w:t>
-      </w:r>
-      <w:proofErr w:type="gramStart"/>
-      <w:r>
-        <w:rPr>
-          <w:color w:val="24292E"/>
-          <w:sz w:val="24"/>
-          <w:szCs w:val="24"/>
-        </w:rPr>
-        <w:t>a</w:t>
-      </w:r>
-      <w:proofErr w:type="gramEnd"/>
-      <w:r>
-        <w:rPr>
-          <w:color w:val="24292E"/>
-          <w:sz w:val="24"/>
-          <w:szCs w:val="24"/>
-        </w:rPr>
-        <w:t xml:space="preserve"> pontuação para cada </w:t>
-      </w:r>
-      <w:proofErr w:type="spellStart"/>
-      <w:r>
-        <w:rPr>
-          <w:color w:val="24292E"/>
-          <w:sz w:val="24"/>
-          <w:szCs w:val="24"/>
-        </w:rPr>
-        <w:t>clusterização</w:t>
-      </w:r>
-      <w:proofErr w:type="spellEnd"/>
-      <w:r>
-        <w:rPr>
-          <w:color w:val="24292E"/>
-          <w:sz w:val="24"/>
-          <w:szCs w:val="24"/>
-        </w:rPr>
-        <w:t xml:space="preserve"> testada e um objeto com o melhor </w:t>
-      </w:r>
-      <w:proofErr w:type="spellStart"/>
-      <w:r>
-        <w:rPr>
-          <w:color w:val="24292E"/>
-          <w:sz w:val="24"/>
-          <w:szCs w:val="24"/>
-        </w:rPr>
-        <w:t>clusterer</w:t>
-      </w:r>
-      <w:proofErr w:type="spellEnd"/>
-      <w:r>
-        <w:rPr>
-          <w:color w:val="24292E"/>
-          <w:sz w:val="24"/>
-          <w:szCs w:val="24"/>
-        </w:rPr>
-        <w:t xml:space="preserve"> encontrado.</w:t>
+        <w:t>Ainda uma função test_range_of_clusters(), que recebe os dados gerais, os dados alvo e um array com os números de clusters a serem</w:t>
+      </w:r>
+      <w:r>
+        <w:rPr>
+          <w:color w:val="24292E"/>
+          <w:sz w:val="24"/>
+          <w:szCs w:val="24"/>
+        </w:rPr>
+        <w:t xml:space="preserve"> testado. Esta função retorna a pontuação para cada clusterização testada e um objeto com o melhor clusterer encontrado.</w:t>
       </w:r>
     </w:p>
     <w:p>
@@ -16583,69 +15221,15 @@
           <w:sz w:val="24"/>
           <w:szCs w:val="24"/>
         </w:rPr>
-        <w:t xml:space="preserve">a pelo melhor número de </w:t>
-      </w:r>
-      <w:proofErr w:type="spellStart"/>
-      <w:r>
-        <w:rPr>
-          <w:color w:val="24292E"/>
-          <w:sz w:val="24"/>
-          <w:szCs w:val="24"/>
-        </w:rPr>
-        <w:t>clusteres</w:t>
-      </w:r>
-      <w:proofErr w:type="spellEnd"/>
-      <w:r>
-        <w:rPr>
-          <w:color w:val="24292E"/>
-          <w:sz w:val="24"/>
-          <w:szCs w:val="24"/>
-        </w:rPr>
-        <w:t xml:space="preserve"> é feita pela</w:t>
-      </w:r>
-      <w:r>
-        <w:rPr>
-          <w:color w:val="24292E"/>
-          <w:sz w:val="24"/>
-          <w:szCs w:val="24"/>
-        </w:rPr>
-        <w:t xml:space="preserve"> função </w:t>
-      </w:r>
-      <w:proofErr w:type="spellStart"/>
-      <w:r>
-        <w:rPr>
-          <w:color w:val="24292E"/>
-          <w:sz w:val="24"/>
-          <w:szCs w:val="24"/>
-        </w:rPr>
-        <w:t>test_range_</w:t>
-      </w:r>
-      <w:proofErr w:type="gramStart"/>
-      <w:r>
-        <w:rPr>
-          <w:color w:val="24292E"/>
-          <w:sz w:val="24"/>
-          <w:szCs w:val="24"/>
-        </w:rPr>
-        <w:t>clusters</w:t>
-      </w:r>
-      <w:proofErr w:type="spellEnd"/>
-      <w:r>
-        <w:rPr>
-          <w:color w:val="24292E"/>
-          <w:sz w:val="24"/>
-          <w:szCs w:val="24"/>
-        </w:rPr>
-        <w:t>(</w:t>
-      </w:r>
-      <w:proofErr w:type="gramEnd"/>
-      <w:r>
-        <w:rPr>
-          <w:color w:val="24292E"/>
-          <w:sz w:val="24"/>
-          <w:szCs w:val="24"/>
-        </w:rPr>
-        <w:t xml:space="preserve">). </w:t>
+        <w:t>a pelo melhor número de clusteres é feita pela</w:t>
+      </w:r>
+      <w:r>
+        <w:rPr>
+          <w:color w:val="24292E"/>
+          <w:sz w:val="24"/>
+          <w:szCs w:val="24"/>
+        </w:rPr>
+        <w:t xml:space="preserve"> função test_range_clusters(). </w:t>
       </w:r>
       <w:r>
         <w:rPr>
@@ -16669,33 +15253,31 @@
           <w:sz w:val="24"/>
           <w:szCs w:val="24"/>
         </w:rPr>
-        <w:t xml:space="preserve">a tabela principal reduzida, a tabela alvo reduzida, um vetor com as segmentações a serem testadas. Retorna o score para cada segmentação testada e o objeto </w:t>
-      </w:r>
-      <w:proofErr w:type="spellStart"/>
-      <w:r>
-        <w:rPr>
-          <w:color w:val="24292E"/>
-          <w:sz w:val="24"/>
-          <w:szCs w:val="24"/>
-        </w:rPr>
-        <w:t>clusterer</w:t>
-      </w:r>
-      <w:proofErr w:type="spellEnd"/>
-      <w:r>
-        <w:rPr>
-          <w:color w:val="24292E"/>
-          <w:sz w:val="24"/>
-          <w:szCs w:val="24"/>
-        </w:rPr>
-        <w:t xml:space="preserve"> da segmentação de maior pontuação. </w:t>
-      </w:r>
-      <w:r>
-        <w:rPr>
-          <w:color w:val="24292E"/>
-          <w:sz w:val="24"/>
-          <w:szCs w:val="24"/>
-        </w:rPr>
-        <w:t>A figura 4 mostra um gráfico com o score para diferentes segmentações.</w:t>
+        <w:t xml:space="preserve">a tabela principal reduzida, a tabela alvo reduzida, um vetor com as segmentações a serem testadas. Retorna o score para cada segmentação testada e o objeto clusterer da segmentação de maior pontuação. </w:t>
+      </w:r>
+      <w:r>
+        <w:rPr>
+          <w:color w:val="24292E"/>
+          <w:sz w:val="24"/>
+          <w:szCs w:val="24"/>
+        </w:rPr>
+        <w:t>A figura 4 mostra um gráfico com o score para diferentes segmentações</w:t>
+      </w:r>
+      <w:r>
+        <w:rPr>
+          <w:color w:val="24292E"/>
+          <w:sz w:val="24"/>
+          <w:szCs w:val="24"/>
+        </w:rPr>
+        <w:t>, parâmetro “k” do k-means</w:t>
+      </w:r>
+      <w:r>
+        <w:rPr>
+          <w:color w:val="24292E"/>
+          <w:sz w:val="24"/>
+          <w:szCs w:val="24"/>
+        </w:rPr>
+        <w:t>.</w:t>
       </w:r>
     </w:p>
     <w:p>
@@ -16820,16 +15402,7 @@
           <w:sz w:val="24"/>
           <w:szCs w:val="24"/>
         </w:rPr>
-        <w:t xml:space="preserve">elhor ajuste encontrado foi com 90 </w:t>
-      </w:r>
-      <w:proofErr w:type="spellStart"/>
-      <w:r>
-        <w:rPr>
-          <w:color w:val="24292E"/>
-          <w:sz w:val="24"/>
-          <w:szCs w:val="24"/>
-        </w:rPr>
-        <w:t>cluster</w:t>
+        <w:t>elhor ajuste encontrado foi com 90 cluster</w:t>
       </w:r>
       <w:r>
         <w:rPr>
@@ -16845,16 +15418,7 @@
           <w:sz w:val="24"/>
           <w:szCs w:val="24"/>
         </w:rPr>
-        <w:t>s</w:t>
-      </w:r>
-      <w:proofErr w:type="spellEnd"/>
-      <w:r>
-        <w:rPr>
-          <w:color w:val="24292E"/>
-          <w:sz w:val="24"/>
-          <w:szCs w:val="24"/>
-        </w:rPr>
-        <w:t>, que atingiu um score de 12.62.</w:t>
+        <w:t>s, que atingiu um score de 12.62.</w:t>
       </w:r>
       <w:r>
         <w:rPr>
@@ -17362,23 +15926,7 @@
           <w:sz w:val="24"/>
           <w:szCs w:val="24"/>
         </w:rPr>
-        <w:t xml:space="preserve">Para avaliar e validar o modelo treinado é utilizado o conjunto de dados de veículos com restrição dos dias 12 e 13 de outubro. Os dados passam pela mesma redução de dimensionalidade PCA e são preditos pelo </w:t>
-      </w:r>
-      <w:proofErr w:type="spellStart"/>
-      <w:r>
-        <w:rPr>
-          <w:sz w:val="24"/>
-          <w:szCs w:val="24"/>
-        </w:rPr>
-        <w:t>clusterizador</w:t>
-      </w:r>
-      <w:proofErr w:type="spellEnd"/>
-      <w:r>
-        <w:rPr>
-          <w:sz w:val="24"/>
-          <w:szCs w:val="24"/>
-        </w:rPr>
-        <w:t xml:space="preserve"> </w:t>
+        <w:t xml:space="preserve">Para avaliar e validar o modelo treinado é utilizado o conjunto de dados de veículos com restrição dos dias 12 e 13 de outubro. Os dados passam pela mesma redução de dimensionalidade PCA e são preditos pelo clusterizador </w:t>
       </w:r>
       <w:r>
         <w:rPr>
@@ -17853,7 +16401,6 @@
       </w:pPr>
       <w:bookmarkStart w:id="18" w:name="_ej4cfa8tw8s9"/>
       <w:bookmarkEnd w:id="18"/>
-      <w:proofErr w:type="spellStart"/>
       <w:r>
         <w:rPr>
           <w:b/>
@@ -17863,7 +16410,6 @@
         </w:rPr>
         <w:t>Reflecção</w:t>
       </w:r>
-      <w:proofErr w:type="spellEnd"/>
     </w:p>
     <w:p>
       <w:pPr>
@@ -18353,7 +16899,7 @@
           <w:rPr>
             <w:noProof/>
           </w:rPr>
-          <w:t>19</w:t>
+          <w:t>2</w:t>
         </w:r>
         <w:r>
           <w:fldChar w:fldCharType="end"/>
@@ -18446,6 +16992,15 @@
           <w:szCs w:val="20"/>
         </w:rPr>
         <w:t>ara que não seja infligida a privacidade dos donos dos veículos e a confidencialidade dos dados, tanto as placas quanto os dados dos pontos de controle foram cifrados para que se tornassem ininteligíveis.</w:t>
+      </w:r>
+      <w:r>
+        <w:rPr>
+          <w:rFonts w:ascii="Helvetica" w:hAnsi="Helvetica" w:cs="Helvetica"/>
+          <w:color w:val="000000"/>
+          <w:sz w:val="20"/>
+          <w:szCs w:val="20"/>
+        </w:rPr>
+        <w:t xml:space="preserve"> O sistema pelo qual os dados foram extraídos também não poderá ser divulgado.</w:t>
       </w:r>
     </w:p>
     <w:p>
@@ -22487,7 +21042,7 @@
 </file>
 
 <file path=customXml/itemProps1.xml><?xml version="1.0" encoding="utf-8"?>
-<ds:datastoreItem xmlns:ds="http://schemas.openxmlformats.org/officeDocument/2006/customXml" ds:itemID="{F62952AC-1B5F-4F57-8633-7F8B785E6D6C}">
+<ds:datastoreItem xmlns:ds="http://schemas.openxmlformats.org/officeDocument/2006/customXml" ds:itemID="{272151E9-73EA-4B73-A406-B8166F3574B7}">
   <ds:schemaRefs>
     <ds:schemaRef ds:uri="http://schemas.openxmlformats.org/officeDocument/2006/bibliography"/>
   </ds:schemaRefs>

</xml_diff>